<commit_message>
add test for content
</commit_message>
<xml_diff>
--- a/parser_doc_docx_pdf/test_files/test.docx
+++ b/parser_doc_docx_pdf/test_files/test.docx
@@ -1,8 +1,19 @@
 
 <file path=word/document.xml><?xml version="1.0" encoding="utf-8"?>
-<w:document xmlns:wpc="http://schemas.microsoft.com/office/word/2010/wordprocessingCanvas" xmlns:cx="http://schemas.microsoft.com/office/drawing/2014/chartex" xmlns:cx1="http://schemas.microsoft.com/office/drawing/2015/9/8/chartex" xmlns:cx2="http://schemas.microsoft.com/office/drawing/2015/10/21/chartex" xmlns:cx3="http://schemas.microsoft.com/office/drawing/2016/5/9/chartex" xmlns:cx4="http://schemas.microsoft.com/office/drawing/2016/5/10/chartex" xmlns:cx5="http://schemas.microsoft.com/office/drawing/2016/5/11/chartex" xmlns:cx6="http://schemas.microsoft.com/office/drawing/2016/5/12/chartex" xmlns:cx7="http://schemas.microsoft.com/office/drawing/2016/5/13/chartex" xmlns:cx8="http://schemas.microsoft.com/office/drawing/2016/5/14/chartex" xmlns:mc="http://schemas.openxmlformats.org/markup-compatibility/2006" xmlns:aink="http://schemas.microsoft.com/office/drawing/2016/ink" xmlns:am3d="http://schemas.microsoft.com/office/drawing/2017/model3d" xmlns:o="urn:schemas-microsoft-com:office:office" xmlns:oel="http://schemas.microsoft.com/office/2019/extlst" xmlns:r="http://schemas.openxmlformats.org/officeDocument/2006/relationships" xmlns:m="http://schemas.openxmlformats.org/officeDocument/2006/math" xmlns:v="urn:schemas-microsoft-com:vml" xmlns:wp14="http://schemas.microsoft.com/office/word/2010/wordprocessingDrawing" xmlns:wp="http://schemas.openxmlformats.org/drawingml/2006/wordprocessingDrawing" xmlns:w10="urn:schemas-microsoft-com:office:word" xmlns:w="http://schemas.openxmlformats.org/wordprocessingml/2006/main" xmlns:w14="http://schemas.microsoft.com/office/word/2010/wordml" xmlns:w15="http://schemas.microsoft.com/office/word/2012/wordml" xmlns:w16cex="http://schemas.microsoft.com/office/word/2018/wordml/cex" xmlns:w16cid="http://schemas.microsoft.com/office/word/2016/wordml/cid" xmlns:w16="http://schemas.microsoft.com/office/word/2018/wordml" xmlns:w16sdtdh="http://schemas.microsoft.com/office/word/2020/wordml/sdtdatahash" xmlns:w16se="http://schemas.microsoft.com/office/word/2015/wordml/symex" xmlns:wpg="http://schemas.microsoft.com/office/word/2010/wordprocessingGroup" xmlns:wpi="http://schemas.microsoft.com/office/word/2010/wordprocessingInk" xmlns:wne="http://schemas.microsoft.com/office/word/2006/wordml" xmlns:wps="http://schemas.microsoft.com/office/word/2010/wordprocessingShape" mc:Ignorable="w14 w15 w16se w16cid w16 w16cex w16sdtdh wp14">
+<w:document xmlns:ve="http://schemas.openxmlformats.org/markup-compatibility/2006" xmlns:o="urn:schemas-microsoft-com:office:office" xmlns:r="http://schemas.openxmlformats.org/officeDocument/2006/relationships" xmlns:m="http://schemas.openxmlformats.org/officeDocument/2006/math" xmlns:v="urn:schemas-microsoft-com:vml" xmlns:wp="http://schemas.openxmlformats.org/drawingml/2006/wordprocessingDrawing" xmlns:w10="urn:schemas-microsoft-com:office:word" xmlns:w="http://schemas.openxmlformats.org/wordprocessingml/2006/main" xmlns:wne="http://schemas.microsoft.com/office/word/2006/wordml">
+  <!-- Generated by Aspose.Words for Python via .NET 24.3.0 -->
   <w:body>
     <w:p>
+      <w:r>
+        <w:rPr>
+          <w:b/>
+          <w:color w:val="FF0000"/>
+          <w:sz w:val="24"/>
+        </w:rPr>
+        <w:t>Evaluation Only. Created with Aspose.Words. Copyright 2003-2024 Aspose Pty Ltd.</w:t>
+      </w:r>
+    </w:p>
+    <w:p>
       <w:pPr>
         <w:pStyle w:val="Heading1"/>
         <w:rPr>
@@ -13,61 +24,51 @@
         <w:rPr>
           <w:lang w:val="ru-RU"/>
         </w:rPr>
-        <w:t>Тестовый план</w:t>
-      </w:r>
-      <w:r>
-        <w:rPr>
-          <w:lang w:val="ru-RU"/>
-        </w:rPr>
-        <w:t xml:space="preserve"> для </w:t>
-      </w:r>
-      <w:proofErr w:type="spellStart"/>
-      <w:r>
-        <w:rPr>
-          <w:lang w:val="ru-RU"/>
-        </w:rPr>
-        <w:t>парсинга</w:t>
-      </w:r>
-      <w:proofErr w:type="spellEnd"/>
-      <w:r>
-        <w:rPr>
-          <w:lang w:val="ru-RU"/>
-        </w:rPr>
-        <w:t xml:space="preserve"> сайтов.</w:t>
-      </w:r>
-    </w:p>
-    <w:p>
-      <w:pPr>
-        <w:rPr>
-          <w:lang w:val="ru-RU"/>
-        </w:rPr>
-      </w:pPr>
-    </w:p>
-    <w:p>
-      <w:pPr>
-        <w:rPr>
-          <w:lang w:val="en-US"/>
-        </w:rPr>
-      </w:pPr>
-      <w:r>
-        <w:rPr>
-          <w:lang w:val="ru-RU"/>
-        </w:rPr>
-        <w:t xml:space="preserve">1. Тестирование функциональности </w:t>
-      </w:r>
-      <w:proofErr w:type="spellStart"/>
-      <w:r>
-        <w:rPr>
-          <w:lang w:val="ru-RU"/>
-        </w:rPr>
-        <w:t>парсинга</w:t>
-      </w:r>
-      <w:proofErr w:type="spellEnd"/>
-      <w:r>
-        <w:rPr>
-          <w:lang w:val="ru-RU"/>
-        </w:rPr>
-        <w:t>:</w:t>
+        <w:t xml:space="preserve">Тестовый </w:t>
+      </w:r>
+      <w:r>
+        <w:rPr>
+          <w:lang w:val="ru-RU"/>
+        </w:rPr>
+        <w:t>план</w:t>
+      </w:r>
+      <w:r>
+        <w:rPr>
+          <w:lang w:val="ru-RU"/>
+        </w:rPr>
+        <w:t xml:space="preserve"> для парсинга сайтов</w:t>
+      </w:r>
+      <w:r>
+        <w:rPr>
+          <w:lang w:val="ru-RU"/>
+        </w:rPr>
+        <w:t>.</w:t>
+      </w:r>
+    </w:p>
+    <w:p>
+      <w:pPr>
+        <w:rPr>
+          <w:lang w:val="ru-RU"/>
+        </w:rPr>
+      </w:pPr>
+    </w:p>
+    <w:p>
+      <w:pPr>
+        <w:rPr>
+          <w:lang w:val="en-US"/>
+        </w:rPr>
+      </w:pPr>
+      <w:r>
+        <w:rPr>
+          <w:lang w:val="ru-RU"/>
+        </w:rPr>
+        <w:t>1. Тестирование функционал</w:t>
+      </w:r>
+      <w:r>
+        <w:rPr>
+          <w:lang w:val="ru-RU"/>
+        </w:rPr>
+        <w:t>ьности парсинга:</w:t>
       </w:r>
     </w:p>
     <w:p>
@@ -139,21 +140,7 @@
         <w:rPr>
           <w:lang w:val="ru-RU"/>
         </w:rPr>
-        <w:t xml:space="preserve">   - Проверка полноты данных, полученных в результате </w:t>
-      </w:r>
-      <w:proofErr w:type="spellStart"/>
-      <w:r>
-        <w:rPr>
-          <w:lang w:val="ru-RU"/>
-        </w:rPr>
-        <w:t>парсинга</w:t>
-      </w:r>
-      <w:proofErr w:type="spellEnd"/>
-      <w:r>
-        <w:rPr>
-          <w:lang w:val="ru-RU"/>
-        </w:rPr>
-        <w:t>.</w:t>
+        <w:t xml:space="preserve">   - Проверка полноты данных, полученных в результате парсинга.</w:t>
       </w:r>
     </w:p>
     <w:p>
@@ -199,30 +186,14 @@
         <w:rPr>
           <w:lang w:val="ru-RU"/>
         </w:rPr>
-        <w:t xml:space="preserve">   - Проверка времени, затраченного на </w:t>
-      </w:r>
-      <w:proofErr w:type="spellStart"/>
-      <w:r>
-        <w:rPr>
-          <w:lang w:val="ru-RU"/>
-        </w:rPr>
-        <w:t>парсинг</w:t>
-      </w:r>
-      <w:proofErr w:type="spellEnd"/>
-      <w:r>
-        <w:rPr>
-          <w:lang w:val="ru-RU"/>
-        </w:rPr>
-        <w:t xml:space="preserve"> </w:t>
-      </w:r>
-      <w:proofErr w:type="gramStart"/>
+        <w:t xml:space="preserve">   - Проверка времени, затраченного на парсинг </w:t>
+      </w:r>
       <w:r>
         <w:rPr>
           <w:lang w:val="ru-RU"/>
         </w:rPr>
         <w:t>одного</w:t>
       </w:r>
-      <w:proofErr w:type="gramEnd"/>
       <w:r>
         <w:rPr>
           <w:lang w:val="ru-RU"/>
@@ -240,21 +211,7 @@
         <w:rPr>
           <w:lang w:val="ru-RU"/>
         </w:rPr>
-        <w:t xml:space="preserve">   - Проверка скорости работы программы при </w:t>
-      </w:r>
-      <w:proofErr w:type="spellStart"/>
-      <w:r>
-        <w:rPr>
-          <w:lang w:val="ru-RU"/>
-        </w:rPr>
-        <w:t>парсинге</w:t>
-      </w:r>
-      <w:proofErr w:type="spellEnd"/>
-      <w:r>
-        <w:rPr>
-          <w:lang w:val="ru-RU"/>
-        </w:rPr>
-        <w:t xml:space="preserve"> большого объема данных.</w:t>
+        <w:t xml:space="preserve">   - Проверка скорости работы программы при парсинге большого объема данных.</w:t>
       </w:r>
     </w:p>
     <w:p>
@@ -275,21 +232,25 @@
         <w:rPr>
           <w:lang w:val="ru-RU"/>
         </w:rPr>
-        <w:t xml:space="preserve">Тестирование функциональности </w:t>
-      </w:r>
-      <w:proofErr w:type="spellStart"/>
-      <w:r>
-        <w:rPr>
-          <w:lang w:val="ru-RU"/>
-        </w:rPr>
-        <w:t>парсинга</w:t>
-      </w:r>
-      <w:proofErr w:type="spellEnd"/>
-      <w:r>
-        <w:rPr>
-          <w:lang w:val="ru-RU"/>
-        </w:rPr>
-        <w:t>.</w:t>
+        <w:t>Тестиро</w:t>
+      </w:r>
+      <w:r>
+        <w:rPr>
+          <w:lang w:val="ru-RU"/>
+        </w:rPr>
+        <w:t>в</w:t>
+      </w:r>
+      <w:r>
+        <w:rPr>
+          <w:lang w:val="ru-RU"/>
+        </w:rPr>
+        <w:t>ание функцион</w:t>
+      </w:r>
+      <w:r>
+        <w:rPr>
+          <w:lang w:val="ru-RU"/>
+        </w:rPr>
+        <w:t>альности парсинга.</w:t>
       </w:r>
     </w:p>
     <w:p>
@@ -314,7 +275,13 @@
         <w:rPr>
           <w:lang w:val="ru-RU"/>
         </w:rPr>
-        <w:t xml:space="preserve">Получение </w:t>
+        <w:t>Пол</w:t>
+      </w:r>
+      <w:r>
+        <w:rPr>
+          <w:lang w:val="ru-RU"/>
+        </w:rPr>
+        <w:t xml:space="preserve">учение </w:t>
       </w:r>
       <w:r>
         <w:rPr>
@@ -326,7 +293,25 @@
         <w:rPr>
           <w:lang w:val="ru-RU"/>
         </w:rPr>
-        <w:t xml:space="preserve">-кода страницы: </w:t>
+        <w:t>-</w:t>
+      </w:r>
+      <w:r>
+        <w:rPr>
+          <w:lang w:val="ru-RU"/>
+        </w:rPr>
+        <w:t>ко</w:t>
+      </w:r>
+      <w:r>
+        <w:rPr>
+          <w:lang w:val="ru-RU"/>
+        </w:rPr>
+        <w:t>да страницы</w:t>
+      </w:r>
+      <w:r>
+        <w:rPr>
+          <w:lang w:val="ru-RU"/>
+        </w:rPr>
+        <w:t xml:space="preserve">: </w:t>
       </w:r>
       <w:r>
         <w:rPr>
@@ -340,7 +325,6 @@
         </w:rPr>
         <w:t>_</w:t>
       </w:r>
-      <w:proofErr w:type="gramStart"/>
       <w:r>
         <w:rPr>
           <w:lang w:val="en-US"/>
@@ -351,35 +335,55 @@
         <w:rPr>
           <w:lang w:val="ru-RU"/>
         </w:rPr>
-        <w:t>(</w:t>
-      </w:r>
-      <w:proofErr w:type="gramEnd"/>
-      <w:r>
-        <w:rPr>
-          <w:lang w:val="ru-RU"/>
-        </w:rPr>
-        <w:t>)</w:t>
+        <w:t>()</w:t>
       </w:r>
       <w:r>
         <w:rPr>
           <w:lang w:val="ru-RU"/>
         </w:rPr>
         <w:br/>
-        <w:t>Функция принимает u</w:t>
-      </w:r>
-      <w:proofErr w:type="spellStart"/>
+      </w:r>
+      <w:r>
+        <w:rPr>
+          <w:lang w:val="ru-RU"/>
+        </w:rPr>
+        <w:t>Ф</w:t>
+      </w:r>
+      <w:r>
+        <w:rPr>
+          <w:lang w:val="ru-RU"/>
+        </w:rPr>
+        <w:t>ункция принимает u</w:t>
+      </w:r>
       <w:r>
         <w:rPr>
           <w:lang w:val="en-US"/>
         </w:rPr>
         <w:t>rl</w:t>
       </w:r>
-      <w:proofErr w:type="spellEnd"/>
-      <w:r>
-        <w:rPr>
-          <w:lang w:val="ru-RU"/>
-        </w:rPr>
-        <w:t xml:space="preserve"> в качестве строки и возвращает </w:t>
+      <w:r>
+        <w:rPr>
+          <w:lang w:val="ru-RU"/>
+        </w:rPr>
+        <w:t xml:space="preserve"> </w:t>
+      </w:r>
+      <w:r>
+        <w:rPr>
+          <w:lang w:val="ru-RU"/>
+        </w:rPr>
+        <w:t>в качестве строки</w:t>
+      </w:r>
+      <w:r>
+        <w:rPr>
+          <w:lang w:val="ru-RU"/>
+        </w:rPr>
+        <w:t xml:space="preserve"> </w:t>
+      </w:r>
+      <w:r>
+        <w:rPr>
+          <w:lang w:val="ru-RU"/>
+        </w:rPr>
+        <w:t xml:space="preserve">и возвращает </w:t>
       </w:r>
       <w:r>
         <w:rPr>
@@ -391,34 +395,49 @@
         <w:rPr>
           <w:lang w:val="ru-RU"/>
         </w:rPr>
-        <w:t>-содержимое страницы.</w:t>
+        <w:t>-</w:t>
+      </w:r>
+      <w:r>
+        <w:rPr>
+          <w:lang w:val="ru-RU"/>
+        </w:rPr>
+        <w:t>содержимое страницы.</w:t>
       </w:r>
       <w:r>
         <w:rPr>
           <w:lang w:val="ru-RU"/>
         </w:rPr>
         <w:br/>
-        <w:t>Реализованные тест-</w:t>
-      </w:r>
-      <w:proofErr w:type="spellStart"/>
-      <w:r>
-        <w:rPr>
-          <w:lang w:val="ru-RU"/>
-        </w:rPr>
-        <w:t>кейсты</w:t>
-      </w:r>
-      <w:proofErr w:type="spellEnd"/>
-      <w:r>
-        <w:rPr>
-          <w:lang w:val="ru-RU"/>
-        </w:rPr>
-        <w:t xml:space="preserve"> --  </w:t>
-      </w:r>
-      <w:r>
-        <w:rPr>
-          <w:lang w:val="ru-RU"/>
-        </w:rPr>
-        <w:t>проверка различных хостов:</w:t>
+      </w:r>
+      <w:r>
+        <w:rPr>
+          <w:lang w:val="ru-RU"/>
+        </w:rPr>
+        <w:t>Реализованные тест-кейсты</w:t>
+      </w:r>
+      <w:r>
+        <w:rPr>
+          <w:lang w:val="ru-RU"/>
+        </w:rPr>
+        <w:t xml:space="preserve"> -- </w:t>
+      </w:r>
+      <w:r>
+        <w:rPr>
+          <w:lang w:val="ru-RU"/>
+        </w:rPr>
+        <w:t xml:space="preserve"> </w:t>
+      </w:r>
+      <w:r>
+        <w:rPr>
+          <w:lang w:val="ru-RU"/>
+        </w:rPr>
+        <w:t xml:space="preserve">проверка различных </w:t>
+      </w:r>
+      <w:r>
+        <w:rPr>
+          <w:lang w:val="ru-RU"/>
+        </w:rPr>
+        <w:t>хостов:</w:t>
       </w:r>
       <w:r>
         <w:rPr>
@@ -496,21 +515,7 @@
         <w:rPr>
           <w:lang w:val="en-US"/>
         </w:rPr>
-        <w:t>'</w:t>
-      </w:r>
-      <w:proofErr w:type="spellStart"/>
-      <w:r>
-        <w:rPr>
-          <w:lang w:val="en-US"/>
-        </w:rPr>
-        <w:t>htps</w:t>
-      </w:r>
-      <w:proofErr w:type="spellEnd"/>
-      <w:r>
-        <w:rPr>
-          <w:lang w:val="en-US"/>
-        </w:rPr>
-        <w:t>://ya.ru'</w:t>
+        <w:t>'htps://ya.ru'</w:t>
       </w:r>
     </w:p>
     <w:p>
@@ -524,28 +529,12 @@
           <w:lang w:val="en-US"/>
         </w:rPr>
       </w:pPr>
-      <w:proofErr w:type="spellStart"/>
-      <w:r>
-        <w:rPr>
-          <w:lang w:val="en-US"/>
-        </w:rPr>
-        <w:t>numeric_host</w:t>
-      </w:r>
-      <w:proofErr w:type="spellEnd"/>
-      <w:r>
-        <w:rPr>
-          <w:lang w:val="en-US"/>
-        </w:rPr>
-        <w:t xml:space="preserve"> </w:t>
-      </w:r>
-      <w:proofErr w:type="gramStart"/>
-      <w:r>
-        <w:rPr>
-          <w:lang w:val="en-US"/>
-        </w:rPr>
-        <w:t>=  5051</w:t>
-      </w:r>
-      <w:proofErr w:type="gramEnd"/>
+      <w:r>
+        <w:rPr>
+          <w:lang w:val="en-US"/>
+        </w:rPr>
+        <w:t>numeric_host =  5051</w:t>
+      </w:r>
     </w:p>
     <w:p>
       <w:pPr>
@@ -564,13 +553,25 @@
         <w:rPr>
           <w:lang w:val="ru-RU"/>
         </w:rPr>
-        <w:t>некорректно работала</w:t>
-      </w:r>
-      <w:r>
-        <w:rPr>
-          <w:lang w:val="ru-RU"/>
-        </w:rPr>
-        <w:t xml:space="preserve"> на тестах </w:t>
+        <w:t>некоррект</w:t>
+      </w:r>
+      <w:r>
+        <w:rPr>
+          <w:lang w:val="ru-RU"/>
+        </w:rPr>
+        <w:t>но работала</w:t>
+      </w:r>
+      <w:r>
+        <w:rPr>
+          <w:lang w:val="ru-RU"/>
+        </w:rPr>
+        <w:t xml:space="preserve"> на </w:t>
+      </w:r>
+      <w:r>
+        <w:rPr>
+          <w:lang w:val="ru-RU"/>
+        </w:rPr>
+        <w:t xml:space="preserve">тестах </w:t>
       </w:r>
       <w:r>
         <w:rPr>
@@ -648,7 +649,13 @@
         <w:rPr>
           <w:lang w:val="ru-RU"/>
         </w:rPr>
-        <w:t>топиков</w:t>
+        <w:t>топик</w:t>
+      </w:r>
+      <w:r>
+        <w:rPr>
+          <w:lang w:val="ru-RU"/>
+        </w:rPr>
+        <w:t>ов</w:t>
       </w:r>
       <w:r>
         <w:rPr>
@@ -660,27 +667,25 @@
         <w:rPr>
           <w:lang w:val="ru-RU"/>
         </w:rPr>
-        <w:t xml:space="preserve"> со </w:t>
-      </w:r>
-      <w:proofErr w:type="spellStart"/>
-      <w:r>
-        <w:rPr>
-          <w:lang w:val="ru-RU"/>
-        </w:rPr>
-        <w:t>спаршенной</w:t>
-      </w:r>
-      <w:proofErr w:type="spellEnd"/>
-      <w:r>
-        <w:rPr>
-          <w:lang w:val="ru-RU"/>
-        </w:rPr>
-        <w:t xml:space="preserve"> страницы. Функция принимает </w:t>
-      </w:r>
-      <w:r>
-        <w:rPr>
-          <w:lang w:val="en-US"/>
-        </w:rPr>
-        <w:t>html</w:t>
+        <w:t xml:space="preserve"> со спаршенной страницы</w:t>
+      </w:r>
+      <w:r>
+        <w:rPr>
+          <w:lang w:val="ru-RU"/>
+        </w:rPr>
+        <w:t xml:space="preserve">. Функция принимает </w:t>
+      </w:r>
+      <w:r>
+        <w:rPr>
+          <w:lang w:val="en-US"/>
+        </w:rPr>
+        <w:t>h</w:t>
+      </w:r>
+      <w:r>
+        <w:rPr>
+          <w:lang w:val="en-US"/>
+        </w:rPr>
+        <w:t>tml</w:t>
       </w:r>
       <w:r>
         <w:rPr>
@@ -704,21 +709,37 @@
         <w:rPr>
           <w:lang w:val="ru-RU"/>
         </w:rPr>
-        <w:t xml:space="preserve">траницы и </w:t>
-      </w:r>
-      <w:proofErr w:type="spellStart"/>
-      <w:r>
-        <w:rPr>
-          <w:lang w:val="ru-RU"/>
-        </w:rPr>
-        <w:t>парсит</w:t>
-      </w:r>
-      <w:proofErr w:type="spellEnd"/>
-      <w:r>
-        <w:rPr>
-          <w:lang w:val="ru-RU"/>
-        </w:rPr>
-        <w:t xml:space="preserve"> топики </w:t>
+        <w:t>т</w:t>
+      </w:r>
+      <w:r>
+        <w:rPr>
+          <w:lang w:val="ru-RU"/>
+        </w:rPr>
+        <w:t>раниц</w:t>
+      </w:r>
+      <w:r>
+        <w:rPr>
+          <w:lang w:val="ru-RU"/>
+        </w:rPr>
+        <w:t>ы</w:t>
+      </w:r>
+      <w:r>
+        <w:rPr>
+          <w:lang w:val="ru-RU"/>
+        </w:rPr>
+        <w:t xml:space="preserve"> и</w:t>
+      </w:r>
+      <w:r>
+        <w:rPr>
+          <w:lang w:val="ru-RU"/>
+        </w:rPr>
+        <w:t xml:space="preserve"> </w:t>
+      </w:r>
+      <w:r>
+        <w:rPr>
+          <w:lang w:val="ru-RU"/>
+        </w:rPr>
+        <w:t xml:space="preserve">парсит топики </w:t>
       </w:r>
       <w:r>
         <w:rPr>
@@ -743,30 +764,25 @@
           <w:lang w:val="ru-RU"/>
         </w:rPr>
         <w:br/>
-        <w:t xml:space="preserve">Проверка различных </w:t>
-      </w:r>
-      <w:proofErr w:type="spellStart"/>
-      <w:r>
-        <w:rPr>
-          <w:lang w:val="ru-RU"/>
-        </w:rPr>
-        <w:t>спаршенных</w:t>
-      </w:r>
-      <w:proofErr w:type="spellEnd"/>
-      <w:r>
-        <w:rPr>
-          <w:lang w:val="ru-RU"/>
-        </w:rPr>
-        <w:t xml:space="preserve"> h</w:t>
-      </w:r>
-      <w:proofErr w:type="spellStart"/>
+      </w:r>
+      <w:r>
+        <w:rPr>
+          <w:lang w:val="ru-RU"/>
+        </w:rPr>
+        <w:t>Прове</w:t>
+      </w:r>
+      <w:r>
+        <w:rPr>
+          <w:lang w:val="ru-RU"/>
+        </w:rPr>
+        <w:t>рка различных спаршенных h</w:t>
+      </w:r>
       <w:r>
         <w:rPr>
           <w:lang w:val="en-US"/>
         </w:rPr>
         <w:t>tml</w:t>
       </w:r>
-      <w:proofErr w:type="spellEnd"/>
       <w:r>
         <w:rPr>
           <w:lang w:val="ru-RU"/>
@@ -777,7 +793,43 @@
         <w:rPr>
           <w:lang w:val="ru-RU"/>
         </w:rPr>
-        <w:t xml:space="preserve">показала, что функция получения топиков работает корректно в случаях, когда передается </w:t>
+        <w:t>показала, что функ</w:t>
+      </w:r>
+      <w:r>
+        <w:rPr>
+          <w:lang w:val="ru-RU"/>
+        </w:rPr>
+        <w:t>ция</w:t>
+      </w:r>
+      <w:r>
+        <w:rPr>
+          <w:lang w:val="ru-RU"/>
+        </w:rPr>
+        <w:t xml:space="preserve"> получения топиков</w:t>
+      </w:r>
+      <w:r>
+        <w:rPr>
+          <w:lang w:val="ru-RU"/>
+        </w:rPr>
+        <w:t xml:space="preserve"> работает корре</w:t>
+      </w:r>
+      <w:r>
+        <w:rPr>
+          <w:lang w:val="ru-RU"/>
+        </w:rPr>
+        <w:t xml:space="preserve">ктно </w:t>
+      </w:r>
+      <w:r>
+        <w:rPr>
+          <w:lang w:val="ru-RU"/>
+        </w:rPr>
+        <w:t>в случа</w:t>
+      </w:r>
+      <w:r>
+        <w:rPr>
+          <w:lang w:val="ru-RU"/>
+        </w:rPr>
+        <w:t xml:space="preserve">ях, когда передается </w:t>
       </w:r>
       <w:r>
         <w:rPr>
@@ -795,16 +847,62 @@
         <w:rPr>
           <w:lang w:val="ru-RU"/>
         </w:rPr>
-        <w:t xml:space="preserve">неожиданного формата. Если топики не найдены, то вернется просто пустой </w:t>
-      </w:r>
-      <w:proofErr w:type="spellStart"/>
-      <w:r>
-        <w:rPr>
-          <w:lang w:val="en-US"/>
-        </w:rPr>
-        <w:t>DataFrame</w:t>
-      </w:r>
-      <w:proofErr w:type="spellEnd"/>
+        <w:t>не</w:t>
+      </w:r>
+      <w:r>
+        <w:rPr>
+          <w:lang w:val="ru-RU"/>
+        </w:rPr>
+        <w:t>ожиданного</w:t>
+      </w:r>
+      <w:r>
+        <w:rPr>
+          <w:lang w:val="ru-RU"/>
+        </w:rPr>
+        <w:t xml:space="preserve"> формата</w:t>
+      </w:r>
+      <w:r>
+        <w:rPr>
+          <w:lang w:val="ru-RU"/>
+        </w:rPr>
+        <w:t>. Если топики не найде</w:t>
+      </w:r>
+      <w:r>
+        <w:rPr>
+          <w:lang w:val="ru-RU"/>
+        </w:rPr>
+        <w:t>ны</w:t>
+      </w:r>
+      <w:r>
+        <w:rPr>
+          <w:lang w:val="ru-RU"/>
+        </w:rPr>
+        <w:t xml:space="preserve">, </w:t>
+      </w:r>
+      <w:r>
+        <w:rPr>
+          <w:lang w:val="ru-RU"/>
+        </w:rPr>
+        <w:t>то верн</w:t>
+      </w:r>
+      <w:r>
+        <w:rPr>
+          <w:lang w:val="ru-RU"/>
+        </w:rPr>
+        <w:t xml:space="preserve">ется просто пустой </w:t>
+      </w:r>
+      <w:r>
+        <w:rPr>
+          <w:lang w:val="en-US"/>
+        </w:rPr>
+        <w:t>DataFr</w:t>
+      </w:r>
+      <w:r>
+        <w:rPr>
+          <w:lang w:val="en-US"/>
+        </w:rPr>
+        <w:t>ame</w:t>
+      </w:r>
       <w:r>
         <w:rPr>
           <w:lang w:val="ru-RU"/>
@@ -895,7 +993,13 @@
         <w:rPr>
           <w:lang w:val="en-US"/>
         </w:rPr>
-        <w:t>HTML</w:t>
+        <w:t>H</w:t>
+      </w:r>
+      <w:r>
+        <w:rPr>
+          <w:lang w:val="en-US"/>
+        </w:rPr>
+        <w:t>TML</w:t>
       </w:r>
       <w:r>
         <w:rPr>
@@ -907,7 +1011,13 @@
         <w:rPr>
           <w:lang w:val="ru-RU"/>
         </w:rPr>
-        <w:t xml:space="preserve">для </w:t>
+        <w:t>дл</w:t>
+      </w:r>
+      <w:r>
+        <w:rPr>
+          <w:lang w:val="ru-RU"/>
+        </w:rPr>
+        <w:t xml:space="preserve">я </w:t>
       </w:r>
       <w:r>
         <w:rPr>
@@ -933,28 +1043,24 @@
         </w:rPr>
         <w:t>.</w:t>
       </w:r>
-      <w:proofErr w:type="spellStart"/>
       <w:r>
         <w:rPr>
           <w:lang w:val="en-US"/>
         </w:rPr>
         <w:t>tinkoff</w:t>
       </w:r>
-      <w:proofErr w:type="spellEnd"/>
       <w:r>
         <w:rPr>
           <w:lang w:val="ru-RU"/>
         </w:rPr>
         <w:t>.</w:t>
       </w:r>
-      <w:proofErr w:type="spellStart"/>
       <w:r>
         <w:rPr>
           <w:lang w:val="en-US"/>
         </w:rPr>
         <w:t>ru</w:t>
       </w:r>
-      <w:proofErr w:type="spellEnd"/>
       <w:r>
         <w:rPr>
           <w:lang w:val="ru-RU"/>
@@ -995,7 +1101,13 @@
         <w:rPr>
           <w:lang w:val="ru-RU"/>
         </w:rPr>
-        <w:t xml:space="preserve">Пустой </w:t>
+        <w:t>П</w:t>
+      </w:r>
+      <w:r>
+        <w:rPr>
+          <w:lang w:val="ru-RU"/>
+        </w:rPr>
+        <w:t xml:space="preserve">устой </w:t>
       </w:r>
       <w:r>
         <w:rPr>
@@ -1051,9 +1163,14 @@
         <w:rPr>
           <w:lang w:val="ru-RU"/>
         </w:rPr>
-        <w:t xml:space="preserve">Единственный </w:t>
-      </w:r>
-      <w:proofErr w:type="gramStart"/>
+        <w:t>Еди</w:t>
+      </w:r>
+      <w:r>
+        <w:rPr>
+          <w:lang w:val="ru-RU"/>
+        </w:rPr>
+        <w:t xml:space="preserve">нственный </w:t>
+      </w:r>
       <w:r>
         <w:rPr>
           <w:lang w:val="ru-RU"/>
@@ -1064,14 +1181,31 @@
         <w:rPr>
           <w:lang w:val="ru-RU"/>
         </w:rPr>
-        <w:t>кейс</w:t>
-      </w:r>
-      <w:proofErr w:type="gramEnd"/>
-      <w:r>
-        <w:rPr>
-          <w:lang w:val="ru-RU"/>
-        </w:rPr>
-        <w:t xml:space="preserve"> когда функция не работала корректно – </w:t>
+        <w:t>к</w:t>
+      </w:r>
+      <w:r>
+        <w:rPr>
+          <w:lang w:val="ru-RU"/>
+        </w:rPr>
+        <w:t>ейс</w:t>
+      </w:r>
+      <w:r>
+        <w:rPr>
+          <w:lang w:val="ru-RU"/>
+        </w:rPr>
+        <w:t xml:space="preserve"> когда функция не работала корректно </w:t>
+      </w:r>
+      <w:r>
+        <w:rPr>
+          <w:lang w:val="ru-RU"/>
+        </w:rPr>
+        <w:t>–</w:t>
+      </w:r>
+      <w:r>
+        <w:rPr>
+          <w:lang w:val="ru-RU"/>
+        </w:rPr>
+        <w:t xml:space="preserve"> </w:t>
       </w:r>
       <w:r>
         <w:rPr>
@@ -1125,36 +1259,55 @@
         <w:rPr>
           <w:lang w:val="ru-RU"/>
         </w:rPr>
-        <w:lastRenderedPageBreak/>
-        <w:t xml:space="preserve">Функциональность </w:t>
-      </w:r>
-      <w:proofErr w:type="spellStart"/>
-      <w:r>
-        <w:rPr>
-          <w:lang w:val="ru-RU"/>
-        </w:rPr>
-        <w:t>парсинга</w:t>
-      </w:r>
-      <w:proofErr w:type="spellEnd"/>
-      <w:r>
-        <w:rPr>
-          <w:lang w:val="ru-RU"/>
-        </w:rPr>
-        <w:t xml:space="preserve"> топиков. Функция принимает </w:t>
-      </w:r>
-      <w:proofErr w:type="spellStart"/>
-      <w:r>
-        <w:rPr>
-          <w:lang w:val="ru-RU"/>
-        </w:rPr>
-        <w:t>спаршенные</w:t>
-      </w:r>
-      <w:proofErr w:type="spellEnd"/>
-      <w:r>
-        <w:rPr>
-          <w:lang w:val="ru-RU"/>
-        </w:rPr>
-        <w:t xml:space="preserve"> топики и выделяет соответствующие им сущности. </w:t>
+        <w:t>Функциональность парсинга топико</w:t>
+      </w:r>
+      <w:r>
+        <w:rPr>
+          <w:lang w:val="ru-RU"/>
+        </w:rPr>
+        <w:t>в</w:t>
+      </w:r>
+      <w:r>
+        <w:rPr>
+          <w:lang w:val="ru-RU"/>
+        </w:rPr>
+        <w:t>. Ф</w:t>
+      </w:r>
+      <w:r>
+        <w:rPr>
+          <w:lang w:val="ru-RU"/>
+        </w:rPr>
+        <w:t>у</w:t>
+      </w:r>
+      <w:r>
+        <w:rPr>
+          <w:lang w:val="ru-RU"/>
+        </w:rPr>
+        <w:t xml:space="preserve">нкция принимает </w:t>
+      </w:r>
+      <w:r>
+        <w:rPr>
+          <w:lang w:val="ru-RU"/>
+        </w:rPr>
+        <w:t xml:space="preserve">спаршенные </w:t>
+      </w:r>
+      <w:r>
+        <w:rPr>
+          <w:lang w:val="ru-RU"/>
+        </w:rPr>
+        <w:t>топи</w:t>
+      </w:r>
+      <w:r>
+        <w:rPr>
+          <w:lang w:val="ru-RU"/>
+        </w:rPr>
+        <w:t xml:space="preserve">ки и выделяет </w:t>
+      </w:r>
+      <w:r>
+        <w:rPr>
+          <w:lang w:val="ru-RU"/>
+        </w:rPr>
+        <w:t xml:space="preserve">соответствующие им сущности. </w:t>
       </w:r>
     </w:p>
     <w:p>
@@ -1169,6 +1322,11 @@
           <w:lang w:val="ru-RU"/>
         </w:rPr>
         <w:br/>
+      </w:r>
+      <w:r>
+        <w:rPr>
+          <w:lang w:val="ru-RU"/>
+        </w:rPr>
         <w:t>Тест-кейсы:</w:t>
       </w:r>
     </w:p>
@@ -1219,28 +1377,24 @@
         </w:rPr>
         <w:t>.</w:t>
       </w:r>
-      <w:proofErr w:type="spellStart"/>
       <w:r>
         <w:rPr>
           <w:lang w:val="en-US"/>
         </w:rPr>
         <w:t>tinkoff</w:t>
       </w:r>
-      <w:proofErr w:type="spellEnd"/>
       <w:r>
         <w:rPr>
           <w:lang w:val="ru-RU"/>
         </w:rPr>
         <w:t>.</w:t>
       </w:r>
-      <w:proofErr w:type="spellStart"/>
       <w:r>
         <w:rPr>
           <w:lang w:val="en-US"/>
         </w:rPr>
         <w:t>ru</w:t>
       </w:r>
-      <w:proofErr w:type="spellEnd"/>
       <w:r>
         <w:rPr>
           <w:lang w:val="ru-RU"/>
@@ -1265,14 +1419,12 @@
         </w:rPr>
         <w:t>NULL т</w:t>
       </w:r>
-      <w:proofErr w:type="spellStart"/>
       <w:r>
         <w:rPr>
           <w:lang w:val="ru-RU"/>
         </w:rPr>
         <w:t>опики</w:t>
       </w:r>
-      <w:proofErr w:type="spellEnd"/>
     </w:p>
     <w:p>
       <w:pPr>
@@ -1289,7 +1441,19 @@
         <w:rPr>
           <w:lang w:val="ru-RU"/>
         </w:rPr>
-        <w:t>Пустой массив топиков</w:t>
+        <w:t xml:space="preserve">Пустой </w:t>
+      </w:r>
+      <w:r>
+        <w:rPr>
+          <w:lang w:val="ru-RU"/>
+        </w:rPr>
+        <w:t>массив то</w:t>
+      </w:r>
+      <w:r>
+        <w:rPr>
+          <w:lang w:val="ru-RU"/>
+        </w:rPr>
+        <w:t>пиков</w:t>
       </w:r>
     </w:p>
     <w:p>
@@ -1351,16 +1515,44 @@
         <w:rPr>
           <w:lang w:val="ru-RU"/>
         </w:rPr>
-        <w:t xml:space="preserve">Все тест-кейсы были реализованы в виде Юнит-Тестов с помощью библиотеки </w:t>
-      </w:r>
-      <w:proofErr w:type="spellStart"/>
+        <w:t xml:space="preserve">Все </w:t>
+      </w:r>
+      <w:r>
+        <w:rPr>
+          <w:lang w:val="ru-RU"/>
+        </w:rPr>
+        <w:t xml:space="preserve">тест-кейсы были </w:t>
+      </w:r>
+      <w:r>
+        <w:rPr>
+          <w:lang w:val="ru-RU"/>
+        </w:rPr>
+        <w:t>реализованы в вид</w:t>
+      </w:r>
+      <w:r>
+        <w:rPr>
+          <w:lang w:val="ru-RU"/>
+        </w:rPr>
+        <w:t xml:space="preserve">е Юнит-Тестов с помощью </w:t>
+      </w:r>
+      <w:r>
+        <w:rPr>
+          <w:lang w:val="ru-RU"/>
+        </w:rPr>
+        <w:t>би</w:t>
+      </w:r>
+      <w:r>
+        <w:rPr>
+          <w:lang w:val="ru-RU"/>
+        </w:rPr>
+        <w:t xml:space="preserve">блиотеки </w:t>
+      </w:r>
       <w:r>
         <w:rPr>
           <w:lang w:val="en-US"/>
         </w:rPr>
         <w:t>unittests</w:t>
       </w:r>
-      <w:proofErr w:type="spellEnd"/>
       <w:r>
         <w:rPr>
           <w:lang w:val="ru-RU"/>
@@ -1423,61 +1615,185 @@
         <w:rPr>
           <w:lang w:val="ru-RU"/>
         </w:rPr>
-        <w:t xml:space="preserve">В силу специфики разработанного парсера авто-тесты на соответствие данных разрабатывать достаточно проблематично. Поэтому для проверки соответствия данных было проведено ручное тестирование. </w:t>
-      </w:r>
-    </w:p>
-    <w:p>
-      <w:pPr>
-        <w:rPr>
-          <w:lang w:val="ru-RU"/>
-        </w:rPr>
-      </w:pPr>
-    </w:p>
-    <w:p>
-      <w:pPr>
-        <w:rPr>
-          <w:lang w:val="ru-RU"/>
-        </w:rPr>
-      </w:pPr>
-      <w:r>
-        <w:rPr>
-          <w:lang w:val="ru-RU"/>
-        </w:rPr>
-        <w:t xml:space="preserve">Данные в полученном </w:t>
-      </w:r>
-      <w:proofErr w:type="spellStart"/>
-      <w:r>
-        <w:rPr>
-          <w:lang w:val="ru-RU"/>
-        </w:rPr>
-        <w:t>датафрейме</w:t>
-      </w:r>
-      <w:proofErr w:type="spellEnd"/>
-      <w:r>
-        <w:rPr>
-          <w:lang w:val="ru-RU"/>
-        </w:rPr>
-        <w:t xml:space="preserve"> соответствуют тому, что действительно есть на сайте. </w:t>
-      </w:r>
-    </w:p>
-    <w:p>
-      <w:pPr>
-        <w:rPr>
-          <w:lang w:val="ru-RU"/>
-        </w:rPr>
-      </w:pPr>
-    </w:p>
-    <w:p>
-      <w:pPr>
-        <w:rPr>
-          <w:lang w:val="ru-RU"/>
-        </w:rPr>
-      </w:pPr>
-      <w:r>
-        <w:rPr>
-          <w:lang w:val="ru-RU"/>
-        </w:rPr>
-        <w:t xml:space="preserve">Единственная проблема, которая была выявлена при проведении ручного тестирования данных – </w:t>
+        <w:t>В силу специфики разработанного парсера</w:t>
+      </w:r>
+      <w:r>
+        <w:rPr>
+          <w:lang w:val="ru-RU"/>
+        </w:rPr>
+        <w:t xml:space="preserve"> авто-тесты </w:t>
+      </w:r>
+      <w:r>
+        <w:rPr>
+          <w:lang w:val="ru-RU"/>
+        </w:rPr>
+        <w:t xml:space="preserve">на </w:t>
+      </w:r>
+      <w:r>
+        <w:rPr>
+          <w:lang w:val="ru-RU"/>
+        </w:rPr>
+        <w:t xml:space="preserve">соответствие данных </w:t>
+      </w:r>
+      <w:r>
+        <w:rPr>
+          <w:lang w:val="ru-RU"/>
+        </w:rPr>
+        <w:t>разрабатывать д</w:t>
+      </w:r>
+      <w:r>
+        <w:rPr>
+          <w:lang w:val="ru-RU"/>
+        </w:rPr>
+        <w:t xml:space="preserve">остаточно проблематично. </w:t>
+      </w:r>
+      <w:r>
+        <w:rPr>
+          <w:lang w:val="ru-RU"/>
+        </w:rPr>
+        <w:t>П</w:t>
+      </w:r>
+      <w:r>
+        <w:rPr>
+          <w:lang w:val="ru-RU"/>
+        </w:rPr>
+        <w:t xml:space="preserve">оэтому </w:t>
+      </w:r>
+      <w:r>
+        <w:rPr>
+          <w:lang w:val="ru-RU"/>
+        </w:rPr>
+        <w:t xml:space="preserve">для проверки </w:t>
+      </w:r>
+      <w:r>
+        <w:rPr>
+          <w:lang w:val="ru-RU"/>
+        </w:rPr>
+        <w:t>соответ</w:t>
+      </w:r>
+      <w:r>
+        <w:rPr>
+          <w:lang w:val="ru-RU"/>
+        </w:rPr>
+        <w:t>ствия</w:t>
+      </w:r>
+      <w:r>
+        <w:rPr>
+          <w:lang w:val="ru-RU"/>
+        </w:rPr>
+        <w:t xml:space="preserve"> данных было проведен</w:t>
+      </w:r>
+      <w:r>
+        <w:rPr>
+          <w:lang w:val="ru-RU"/>
+        </w:rPr>
+        <w:t xml:space="preserve">о </w:t>
+      </w:r>
+      <w:r>
+        <w:rPr>
+          <w:lang w:val="ru-RU"/>
+        </w:rPr>
+        <w:t xml:space="preserve">ручное тестирование. </w:t>
+      </w:r>
+    </w:p>
+    <w:p>
+      <w:pPr>
+        <w:rPr>
+          <w:lang w:val="ru-RU"/>
+        </w:rPr>
+      </w:pPr>
+    </w:p>
+    <w:p>
+      <w:pPr>
+        <w:rPr>
+          <w:lang w:val="ru-RU"/>
+        </w:rPr>
+      </w:pPr>
+      <w:r>
+        <w:rPr>
+          <w:lang w:val="ru-RU"/>
+        </w:rPr>
+        <w:t>Данные в полученном датафрейме соответствуют тому, что</w:t>
+      </w:r>
+      <w:r>
+        <w:rPr>
+          <w:lang w:val="ru-RU"/>
+        </w:rPr>
+        <w:t xml:space="preserve"> действительно есть на сайте. </w:t>
+      </w:r>
+    </w:p>
+    <w:p>
+      <w:pPr>
+        <w:rPr>
+          <w:lang w:val="ru-RU"/>
+        </w:rPr>
+      </w:pPr>
+    </w:p>
+    <w:p>
+      <w:pPr>
+        <w:rPr>
+          <w:lang w:val="ru-RU"/>
+        </w:rPr>
+      </w:pPr>
+      <w:r>
+        <w:rPr>
+          <w:lang w:val="ru-RU"/>
+        </w:rPr>
+        <w:t>Единственн</w:t>
+      </w:r>
+      <w:r>
+        <w:rPr>
+          <w:lang w:val="ru-RU"/>
+        </w:rPr>
+        <w:t>ая п</w:t>
+      </w:r>
+      <w:r>
+        <w:rPr>
+          <w:lang w:val="ru-RU"/>
+        </w:rPr>
+        <w:t>роблем</w:t>
+      </w:r>
+      <w:r>
+        <w:rPr>
+          <w:lang w:val="ru-RU"/>
+        </w:rPr>
+        <w:t>а, которая была выявлена</w:t>
+      </w:r>
+      <w:r>
+        <w:rPr>
+          <w:lang w:val="ru-RU"/>
+        </w:rPr>
+        <w:t xml:space="preserve"> </w:t>
+      </w:r>
+      <w:r>
+        <w:rPr>
+          <w:lang w:val="ru-RU"/>
+        </w:rPr>
+        <w:t>при</w:t>
+      </w:r>
+      <w:r>
+        <w:rPr>
+          <w:lang w:val="ru-RU"/>
+        </w:rPr>
+        <w:t xml:space="preserve"> проведении ручного </w:t>
+      </w:r>
+      <w:r>
+        <w:rPr>
+          <w:lang w:val="ru-RU"/>
+        </w:rPr>
+        <w:t xml:space="preserve">тестирования данных </w:t>
+      </w:r>
+      <w:r>
+        <w:rPr>
+          <w:lang w:val="ru-RU"/>
+        </w:rPr>
+        <w:t>–</w:t>
+      </w:r>
+      <w:r>
+        <w:rPr>
+          <w:lang w:val="ru-RU"/>
+        </w:rPr>
+        <w:t xml:space="preserve"> </w:t>
       </w:r>
       <w:r>
         <w:rPr>
@@ -1495,7 +1811,97 @@
         <w:rPr>
           <w:lang w:val="ru-RU"/>
         </w:rPr>
-        <w:t xml:space="preserve">со временем меняет теги классов, видимо владельцы сайта специально так делают, чтобы их данные не воровали. Проблема была сообщена разработчику, после чего, было принято решение сделать временную правку в виде конфига с фиксированными названиями классов, который можно быстро поменять. На дальнейших этапах разработки планируется устранять эту проблему автоматически. </w:t>
+        <w:t xml:space="preserve">со временем меняет теги </w:t>
+      </w:r>
+      <w:r>
+        <w:rPr>
+          <w:lang w:val="ru-RU"/>
+        </w:rPr>
+        <w:t>классов, видимо</w:t>
+      </w:r>
+      <w:r>
+        <w:rPr>
+          <w:lang w:val="ru-RU"/>
+        </w:rPr>
+        <w:t xml:space="preserve"> владельцы сайта специально </w:t>
+      </w:r>
+      <w:r>
+        <w:rPr>
+          <w:lang w:val="ru-RU"/>
+        </w:rPr>
+        <w:t xml:space="preserve">так </w:t>
+      </w:r>
+      <w:r>
+        <w:rPr>
+          <w:lang w:val="ru-RU"/>
+        </w:rPr>
+        <w:t xml:space="preserve">делают, чтобы </w:t>
+      </w:r>
+      <w:r>
+        <w:rPr>
+          <w:lang w:val="ru-RU"/>
+        </w:rPr>
+        <w:t>их данные не воровали</w:t>
+      </w:r>
+      <w:r>
+        <w:rPr>
+          <w:lang w:val="ru-RU"/>
+        </w:rPr>
+        <w:t xml:space="preserve">. </w:t>
+      </w:r>
+      <w:r>
+        <w:rPr>
+          <w:lang w:val="ru-RU"/>
+        </w:rPr>
+        <w:t>П</w:t>
+      </w:r>
+      <w:r>
+        <w:rPr>
+          <w:lang w:val="ru-RU"/>
+        </w:rPr>
+        <w:t xml:space="preserve">роблема </w:t>
+      </w:r>
+      <w:r>
+        <w:rPr>
+          <w:lang w:val="ru-RU"/>
+        </w:rPr>
+        <w:t>была сообщена разработчику, после чего, было принят</w:t>
+      </w:r>
+      <w:r>
+        <w:rPr>
+          <w:lang w:val="ru-RU"/>
+        </w:rPr>
+        <w:t>о решение сделать временн</w:t>
+      </w:r>
+      <w:r>
+        <w:rPr>
+          <w:lang w:val="ru-RU"/>
+        </w:rPr>
+        <w:t>ую правку в виде конфига с фиксированными названиями классов, который можно бы</w:t>
+      </w:r>
+      <w:r>
+        <w:rPr>
+          <w:lang w:val="ru-RU"/>
+        </w:rPr>
+        <w:t>стро поменять. На дальнейших этапах ра</w:t>
+      </w:r>
+      <w:r>
+        <w:rPr>
+          <w:lang w:val="ru-RU"/>
+        </w:rPr>
+        <w:t xml:space="preserve">зработки планируется </w:t>
+      </w:r>
+      <w:r>
+        <w:rPr>
+          <w:lang w:val="ru-RU"/>
+        </w:rPr>
+        <w:t>устранять эту проблему автом</w:t>
+      </w:r>
+      <w:r>
+        <w:rPr>
+          <w:lang w:val="ru-RU"/>
+        </w:rPr>
+        <w:t xml:space="preserve">атически. </w:t>
       </w:r>
     </w:p>
     <w:p>
@@ -1529,33 +1935,93 @@
         <w:rPr>
           <w:lang w:val="ru-RU"/>
         </w:rPr>
-        <w:t>Тестирование производительности производилось на сервере со следующими характеристиками:</w:t>
-      </w:r>
-    </w:p>
-    <w:p>
-      <w:pPr>
-        <w:rPr>
-          <w:lang w:val="en-US"/>
-        </w:rPr>
-      </w:pPr>
-    </w:p>
-    <w:p>
-      <w:pPr>
-        <w:rPr>
-          <w:lang w:val="en-US"/>
-        </w:rPr>
-      </w:pPr>
-      <w:r>
-        <w:rPr>
-          <w:lang w:val="en-US"/>
-        </w:rPr>
-        <w:t>ubuntu</w:t>
-      </w:r>
-      <w:r>
-        <w:rPr>
-          <w:lang w:val="en-US"/>
-        </w:rPr>
-        <w:t xml:space="preserve"> 22.04</w:t>
+        <w:t>Тестирование</w:t>
+      </w:r>
+      <w:r>
+        <w:rPr>
+          <w:lang w:val="ru-RU"/>
+        </w:rPr>
+        <w:t xml:space="preserve"> </w:t>
+      </w:r>
+      <w:r>
+        <w:rPr>
+          <w:lang w:val="ru-RU"/>
+        </w:rPr>
+        <w:t>производительности</w:t>
+      </w:r>
+      <w:r>
+        <w:rPr>
+          <w:lang w:val="ru-RU"/>
+        </w:rPr>
+        <w:t xml:space="preserve"> производилось </w:t>
+      </w:r>
+      <w:r>
+        <w:rPr>
+          <w:lang w:val="ru-RU"/>
+        </w:rPr>
+        <w:t xml:space="preserve">на сервере </w:t>
+      </w:r>
+      <w:r>
+        <w:rPr>
+          <w:lang w:val="ru-RU"/>
+        </w:rPr>
+        <w:t>с</w:t>
+      </w:r>
+      <w:r>
+        <w:rPr>
+          <w:lang w:val="ru-RU"/>
+        </w:rPr>
+        <w:t>о следующими характеристиками:</w:t>
+      </w:r>
+    </w:p>
+    <w:p>
+      <w:pPr>
+        <w:rPr>
+          <w:lang w:val="en-US"/>
+        </w:rPr>
+      </w:pPr>
+    </w:p>
+    <w:p>
+      <w:pPr>
+        <w:rPr>
+          <w:lang w:val="en-US"/>
+        </w:rPr>
+      </w:pPr>
+      <w:r>
+        <w:rPr>
+          <w:lang w:val="en-US"/>
+        </w:rPr>
+        <w:t>ub</w:t>
+      </w:r>
+      <w:r>
+        <w:rPr>
+          <w:lang w:val="en-US"/>
+        </w:rPr>
+        <w:t>u</w:t>
+      </w:r>
+      <w:r>
+        <w:rPr>
+          <w:lang w:val="en-US"/>
+        </w:rPr>
+        <w:t>ntu</w:t>
+      </w:r>
+      <w:r>
+        <w:rPr>
+          <w:lang w:val="en-US"/>
+        </w:rPr>
+        <w:t xml:space="preserve"> 2</w:t>
+      </w:r>
+      <w:r>
+        <w:rPr>
+          <w:lang w:val="en-US"/>
+        </w:rPr>
+        <w:t>2</w:t>
+      </w:r>
+      <w:r>
+        <w:rPr>
+          <w:lang w:val="en-US"/>
+        </w:rPr>
+        <w:t>.04</w:t>
       </w:r>
       <w:r>
         <w:rPr>
@@ -1573,13 +2039,31 @@
         <w:rPr>
           <w:lang w:val="en-US"/>
         </w:rPr>
-        <w:t xml:space="preserve">: </w:t>
-      </w:r>
-      <w:r>
-        <w:rPr>
-          <w:lang w:val="en-US"/>
-        </w:rPr>
-        <w:t>16GB</w:t>
+        <w:t>:</w:t>
+      </w:r>
+      <w:r>
+        <w:rPr>
+          <w:lang w:val="en-US"/>
+        </w:rPr>
+        <w:t xml:space="preserve"> </w:t>
+      </w:r>
+      <w:r>
+        <w:rPr>
+          <w:lang w:val="en-US"/>
+        </w:rPr>
+        <w:t>16</w:t>
+      </w:r>
+      <w:r>
+        <w:rPr>
+          <w:lang w:val="en-US"/>
+        </w:rPr>
+        <w:t>G</w:t>
+      </w:r>
+      <w:r>
+        <w:rPr>
+          <w:lang w:val="en-US"/>
+        </w:rPr>
+        <w:t>B</w:t>
       </w:r>
     </w:p>
     <w:p>
@@ -1598,7 +2082,13 @@
         <w:rPr>
           <w:lang w:val="en-US"/>
         </w:rPr>
-        <w:t xml:space="preserve">: </w:t>
+        <w:t>:</w:t>
+      </w:r>
+      <w:r>
+        <w:rPr>
+          <w:lang w:val="en-US"/>
+        </w:rPr>
+        <w:t xml:space="preserve"> </w:t>
       </w:r>
       <w:r>
         <w:rPr>
@@ -1624,7 +2114,25 @@
         <w:rPr>
           <w:lang w:val="ru-RU"/>
         </w:rPr>
-        <w:t>Прохождение всех тест-кейсов:</w:t>
+        <w:t xml:space="preserve">Прохождение </w:t>
+      </w:r>
+      <w:r>
+        <w:rPr>
+          <w:lang w:val="ru-RU"/>
+        </w:rPr>
+        <w:t xml:space="preserve">всех </w:t>
+      </w:r>
+      <w:r>
+        <w:rPr>
+          <w:lang w:val="ru-RU"/>
+        </w:rPr>
+        <w:t>тест-кейсов</w:t>
+      </w:r>
+      <w:r>
+        <w:rPr>
+          <w:lang w:val="ru-RU"/>
+        </w:rPr>
+        <w:t>:</w:t>
       </w:r>
       <w:r>
         <w:rPr>
@@ -1651,14 +2159,12 @@
         </w:rPr>
         <w:t xml:space="preserve">Работа </w:t>
       </w:r>
-      <w:proofErr w:type="spellStart"/>
       <w:r>
         <w:rPr>
           <w:lang w:val="ru-RU"/>
         </w:rPr>
         <w:t>пайпланай</w:t>
       </w:r>
-      <w:proofErr w:type="spellEnd"/>
       <w:r>
         <w:rPr>
           <w:lang w:val="en-US"/>
@@ -1684,63 +2190,104 @@
         <w:rPr>
           <w:lang w:val="ru-RU"/>
         </w:rPr>
-        <w:lastRenderedPageBreak/>
         <w:t xml:space="preserve">Тестовый </w:t>
       </w:r>
-      <w:proofErr w:type="spellStart"/>
-      <w:r>
-        <w:rPr>
-          <w:lang w:val="ru-RU"/>
-        </w:rPr>
-        <w:t>пайплайна</w:t>
-      </w:r>
-      <w:proofErr w:type="spellEnd"/>
-      <w:r>
-        <w:rPr>
-          <w:lang w:val="ru-RU"/>
-        </w:rPr>
-        <w:t xml:space="preserve"> </w:t>
-      </w:r>
-      <w:proofErr w:type="spellStart"/>
-      <w:r>
-        <w:rPr>
-          <w:lang w:val="ru-RU"/>
-        </w:rPr>
-        <w:t>парсинга</w:t>
-      </w:r>
-      <w:proofErr w:type="spellEnd"/>
-      <w:r>
-        <w:rPr>
-          <w:lang w:val="ru-RU"/>
-        </w:rPr>
-        <w:t xml:space="preserve"> документов.</w:t>
-      </w:r>
-    </w:p>
-    <w:p>
-      <w:pPr>
-        <w:rPr>
-          <w:lang w:val="ru-RU"/>
-        </w:rPr>
-      </w:pPr>
-      <w:r>
-        <w:rPr>
-          <w:lang w:val="ru-RU"/>
-        </w:rPr>
-        <w:t xml:space="preserve">Для тестирования </w:t>
-      </w:r>
-      <w:proofErr w:type="spellStart"/>
-      <w:r>
-        <w:rPr>
-          <w:lang w:val="ru-RU"/>
-        </w:rPr>
-        <w:t>парсинга</w:t>
-      </w:r>
-      <w:proofErr w:type="spellEnd"/>
-      <w:r>
-        <w:rPr>
-          <w:lang w:val="ru-RU"/>
-        </w:rPr>
-        <w:t xml:space="preserve"> документов будет описано ручное тестирование результатов, так как тестирование функциональности проводилось как в предыдущем парсере. </w:t>
+      <w:r>
+        <w:rPr>
+          <w:lang w:val="ru-RU"/>
+        </w:rPr>
+        <w:t>пайплайна парсинга</w:t>
+      </w:r>
+      <w:r>
+        <w:rPr>
+          <w:lang w:val="ru-RU"/>
+        </w:rPr>
+        <w:t xml:space="preserve"> д</w:t>
+      </w:r>
+      <w:r>
+        <w:rPr>
+          <w:lang w:val="ru-RU"/>
+        </w:rPr>
+        <w:t>окументов</w:t>
+      </w:r>
+      <w:r>
+        <w:rPr>
+          <w:lang w:val="ru-RU"/>
+        </w:rPr>
+        <w:t>.</w:t>
+      </w:r>
+    </w:p>
+    <w:p>
+      <w:pPr>
+        <w:rPr>
+          <w:lang w:val="ru-RU"/>
+        </w:rPr>
+      </w:pPr>
+      <w:r>
+        <w:rPr>
+          <w:lang w:val="ru-RU"/>
+        </w:rPr>
+        <w:t>Для те</w:t>
+      </w:r>
+      <w:r>
+        <w:rPr>
+          <w:lang w:val="ru-RU"/>
+        </w:rPr>
+        <w:t xml:space="preserve">стирования парсинга документов </w:t>
+      </w:r>
+      <w:r>
+        <w:rPr>
+          <w:lang w:val="ru-RU"/>
+        </w:rPr>
+        <w:t xml:space="preserve">будет </w:t>
+      </w:r>
+      <w:r>
+        <w:rPr>
+          <w:lang w:val="ru-RU"/>
+        </w:rPr>
+        <w:t xml:space="preserve">описано </w:t>
+      </w:r>
+      <w:r>
+        <w:rPr>
+          <w:lang w:val="ru-RU"/>
+        </w:rPr>
+        <w:t>ручное тестирование</w:t>
+      </w:r>
+      <w:r>
+        <w:rPr>
+          <w:lang w:val="ru-RU"/>
+        </w:rPr>
+        <w:t xml:space="preserve"> р</w:t>
+      </w:r>
+      <w:r>
+        <w:rPr>
+          <w:lang w:val="ru-RU"/>
+        </w:rPr>
+        <w:t>е</w:t>
+      </w:r>
+      <w:r>
+        <w:rPr>
+          <w:lang w:val="ru-RU"/>
+        </w:rPr>
+        <w:t>зультатов</w:t>
+      </w:r>
+      <w:r>
+        <w:rPr>
+          <w:lang w:val="ru-RU"/>
+        </w:rPr>
+        <w:t xml:space="preserve">, так как </w:t>
+      </w:r>
+      <w:r>
+        <w:rPr>
+          <w:lang w:val="ru-RU"/>
+        </w:rPr>
+        <w:t>тестирование функциональности проводилось как в</w:t>
+      </w:r>
+      <w:r>
+        <w:rPr>
+          <w:lang w:val="ru-RU"/>
+        </w:rPr>
+        <w:t xml:space="preserve"> предыдущем парсере. </w:t>
       </w:r>
     </w:p>
     <w:p>
@@ -1803,7 +2350,19 @@
         <w:rPr>
           <w:lang w:val="ru-RU"/>
         </w:rPr>
-        <w:t>Файл со сломанной кодировкой</w:t>
+        <w:t>Файл с</w:t>
+      </w:r>
+      <w:r>
+        <w:rPr>
+          <w:lang w:val="ru-RU"/>
+        </w:rPr>
+        <w:t xml:space="preserve">о сломанной </w:t>
+      </w:r>
+      <w:r>
+        <w:rPr>
+          <w:lang w:val="ru-RU"/>
+        </w:rPr>
+        <w:t>кодировкой</w:t>
       </w:r>
     </w:p>
     <w:p>
@@ -1821,7 +2380,31 @@
         <w:rPr>
           <w:lang w:val="ru-RU"/>
         </w:rPr>
-        <w:t>Файл с обычным текстом</w:t>
+        <w:t>Ф</w:t>
+      </w:r>
+      <w:r>
+        <w:rPr>
+          <w:lang w:val="ru-RU"/>
+        </w:rPr>
+        <w:t>а</w:t>
+      </w:r>
+      <w:r>
+        <w:rPr>
+          <w:lang w:val="ru-RU"/>
+        </w:rPr>
+        <w:t xml:space="preserve">йл </w:t>
+      </w:r>
+      <w:r>
+        <w:rPr>
+          <w:lang w:val="ru-RU"/>
+        </w:rPr>
+        <w:t>с обычным те</w:t>
+      </w:r>
+      <w:r>
+        <w:rPr>
+          <w:lang w:val="ru-RU"/>
+        </w:rPr>
+        <w:t>кстом</w:t>
       </w:r>
     </w:p>
     <w:p>
@@ -1897,10 +2480,18 @@
         <w:rPr>
           <w:lang w:val="en-US"/>
         </w:rPr>
-        <w:t>pdf</w:t>
+        <w:t>p</w:t>
+      </w:r>
+      <w:r>
+        <w:rPr>
+          <w:lang w:val="en-US"/>
+        </w:rPr>
+        <w:t>df</w:t>
       </w:r>
     </w:p>
     <w:sectPr>
+      <w:headerReference w:type="default" r:id="rId4"/>
+      <w:footerReference w:type="default" r:id="rId5"/>
       <w:pgSz w:w="11906" w:h="16838"/>
       <w:pgMar w:top="1440" w:right="1440" w:bottom="1440" w:left="1440" w:header="708" w:footer="708" w:gutter="0"/>
       <w:cols w:space="708"/>
@@ -1910,13 +2501,83 @@
 </w:document>
 </file>
 
+<file path=word/footer1.xml><?xml version="1.0" encoding="utf-8"?>
+<w:ftr xmlns:ve="http://schemas.openxmlformats.org/markup-compatibility/2006" xmlns:o="urn:schemas-microsoft-com:office:office" xmlns:r="http://schemas.openxmlformats.org/officeDocument/2006/relationships" xmlns:m="http://schemas.openxmlformats.org/officeDocument/2006/math" xmlns:v="urn:schemas-microsoft-com:vml" xmlns:wp="http://schemas.openxmlformats.org/drawingml/2006/wordprocessingDrawing" xmlns:w10="urn:schemas-microsoft-com:office:word" xmlns:w="http://schemas.openxmlformats.org/wordprocessingml/2006/main" xmlns:wne="http://schemas.microsoft.com/office/word/2006/wordml">
+  <w:p>
+    <w:r>
+      <w:rPr>
+        <w:b/>
+        <w:color w:val="FF0000"/>
+        <w:sz w:val="24"/>
+      </w:rPr>
+      <w:t>Created with an evaluation copy of Aspose.Words. To discover the full versions of our APIs please visit: https://products.aspose.com/words/</w:t>
+    </w:r>
+  </w:p>
+</w:ftr>
+</file>
+
+<file path=word/header1.xml><?xml version="1.0" encoding="utf-8"?>
+<w:hdr xmlns:ve="http://schemas.openxmlformats.org/markup-compatibility/2006" xmlns:o="urn:schemas-microsoft-com:office:office" xmlns:r="http://schemas.openxmlformats.org/officeDocument/2006/relationships" xmlns:m="http://schemas.openxmlformats.org/officeDocument/2006/math" xmlns:v="urn:schemas-microsoft-com:vml" xmlns:wp="http://schemas.openxmlformats.org/drawingml/2006/wordprocessingDrawing" xmlns:w10="urn:schemas-microsoft-com:office:word" xmlns:w="http://schemas.openxmlformats.org/wordprocessingml/2006/main" xmlns:wne="http://schemas.microsoft.com/office/word/2006/wordml">
+  <w:p>
+    <w:r>
+      <w:drawing>
+        <wp:anchor simplePos="0" relativeHeight="251658240" behindDoc="1" locked="0" layoutInCell="1" allowOverlap="1">
+          <wp:simplePos x="0" y="0"/>
+          <wp:positionH relativeFrom="margin">
+            <wp:align>center</wp:align>
+          </wp:positionH>
+          <wp:positionV relativeFrom="margin">
+            <wp:align>center</wp:align>
+          </wp:positionV>
+          <wp:extent cx="5731510" cy="3114951"/>
+          <wp:wrapNone/>
+          <wp:docPr id="100001" name=""/>
+          <wp:cNvGraphicFramePr>
+            <a:graphicFrameLocks xmlns:a="http://schemas.openxmlformats.org/drawingml/2006/main" noChangeAspect="1"/>
+          </wp:cNvGraphicFramePr>
+          <a:graphic xmlns:a="http://schemas.openxmlformats.org/drawingml/2006/main">
+            <a:graphicData uri="http://schemas.openxmlformats.org/drawingml/2006/picture">
+              <pic:pic xmlns:pic="http://schemas.openxmlformats.org/drawingml/2006/picture">
+                <pic:nvPicPr>
+                  <pic:cNvPr id="100001" name=""/>
+                  <pic:cNvPicPr>
+                    <a:picLocks noChangeAspect="1"/>
+                  </pic:cNvPicPr>
+                </pic:nvPicPr>
+                <pic:blipFill>
+                  <a:blip xmlns:r="http://schemas.openxmlformats.org/officeDocument/2006/relationships" r:embed="rId1">
+                    <a:lum bright="70000" contrast="-70000"/>
+                  </a:blip>
+                  <a:stretch>
+                    <a:fillRect/>
+                  </a:stretch>
+                </pic:blipFill>
+                <pic:spPr>
+                  <a:xfrm>
+                    <a:off x="0" y="0"/>
+                    <a:ext cx="5731510" cy="3114951"/>
+                  </a:xfrm>
+                  <a:prstGeom prst="rect">
+                    <a:avLst/>
+                  </a:prstGeom>
+                </pic:spPr>
+              </pic:pic>
+            </a:graphicData>
+          </a:graphic>
+        </wp:anchor>
+      </w:drawing>
+    </w:r>
+  </w:p>
+</w:hdr>
+</file>
+
 <file path=word/numbering.xml><?xml version="1.0" encoding="utf-8"?>
-<w:numbering xmlns:wpc="http://schemas.microsoft.com/office/word/2010/wordprocessingCanvas" xmlns:cx="http://schemas.microsoft.com/office/drawing/2014/chartex" xmlns:cx1="http://schemas.microsoft.com/office/drawing/2015/9/8/chartex" xmlns:cx2="http://schemas.microsoft.com/office/drawing/2015/10/21/chartex" xmlns:cx3="http://schemas.microsoft.com/office/drawing/2016/5/9/chartex" xmlns:cx4="http://schemas.microsoft.com/office/drawing/2016/5/10/chartex" xmlns:cx5="http://schemas.microsoft.com/office/drawing/2016/5/11/chartex" xmlns:cx6="http://schemas.microsoft.com/office/drawing/2016/5/12/chartex" xmlns:cx7="http://schemas.microsoft.com/office/drawing/2016/5/13/chartex" xmlns:cx8="http://schemas.microsoft.com/office/drawing/2016/5/14/chartex" xmlns:mc="http://schemas.openxmlformats.org/markup-compatibility/2006" xmlns:aink="http://schemas.microsoft.com/office/drawing/2016/ink" xmlns:am3d="http://schemas.microsoft.com/office/drawing/2017/model3d" xmlns:o="urn:schemas-microsoft-com:office:office" xmlns:oel="http://schemas.microsoft.com/office/2019/extlst" xmlns:r="http://schemas.openxmlformats.org/officeDocument/2006/relationships" xmlns:m="http://schemas.openxmlformats.org/officeDocument/2006/math" xmlns:v="urn:schemas-microsoft-com:vml" xmlns:wp14="http://schemas.microsoft.com/office/word/2010/wordprocessingDrawing" xmlns:wp="http://schemas.openxmlformats.org/drawingml/2006/wordprocessingDrawing" xmlns:w10="urn:schemas-microsoft-com:office:word" xmlns:w="http://schemas.openxmlformats.org/wordprocessingml/2006/main" xmlns:w14="http://schemas.microsoft.com/office/word/2010/wordml" xmlns:w15="http://schemas.microsoft.com/office/word/2012/wordml" xmlns:w16cex="http://schemas.microsoft.com/office/word/2018/wordml/cex" xmlns:w16cid="http://schemas.microsoft.com/office/word/2016/wordml/cid" xmlns:w16="http://schemas.microsoft.com/office/word/2018/wordml" xmlns:w16sdtdh="http://schemas.microsoft.com/office/word/2020/wordml/sdtdatahash" xmlns:w16se="http://schemas.microsoft.com/office/word/2015/wordml/symex" xmlns:wpg="http://schemas.microsoft.com/office/word/2010/wordprocessingGroup" xmlns:wpi="http://schemas.microsoft.com/office/word/2010/wordprocessingInk" xmlns:wne="http://schemas.microsoft.com/office/word/2006/wordml" xmlns:wps="http://schemas.microsoft.com/office/word/2010/wordprocessingShape" mc:Ignorable="w14 w15 w16se w16cid w16 w16cex w16sdtdh wp14">
-  <w:abstractNum w:abstractNumId="0" w15:restartNumberingAfterBreak="0">
+<w:numbering xmlns:ve="http://schemas.openxmlformats.org/markup-compatibility/2006" xmlns:o="urn:schemas-microsoft-com:office:office" xmlns:r="http://schemas.openxmlformats.org/officeDocument/2006/relationships" xmlns:m="http://schemas.openxmlformats.org/officeDocument/2006/math" xmlns:v="urn:schemas-microsoft-com:vml" xmlns:wp="http://schemas.openxmlformats.org/drawingml/2006/wordprocessingDrawing" xmlns:w10="urn:schemas-microsoft-com:office:word" xmlns:w="http://schemas.openxmlformats.org/wordprocessingml/2006/main" xmlns:wne="http://schemas.microsoft.com/office/word/2006/wordml">
+  <w:abstractNum w:abstractNumId="0">
     <w:nsid w:val="14B7733E"/>
     <w:multiLevelType w:val="hybridMultilevel"/>
     <w:tmpl w:val="5EE29FBA"/>
-    <w:lvl w:ilvl="0" w:tplc="08090011">
+    <w:lvl w:ilvl="0">
       <w:start w:val="1"/>
       <w:numFmt w:val="decimal"/>
       <w:lvlText w:val="%1)"/>
@@ -1928,7 +2589,7 @@
         <w:rFonts w:hint="default"/>
       </w:rPr>
     </w:lvl>
-    <w:lvl w:ilvl="1" w:tplc="08090019">
+    <w:lvl w:ilvl="1">
       <w:start w:val="1"/>
       <w:numFmt w:val="lowerLetter"/>
       <w:lvlText w:val="%2."/>
@@ -1937,7 +2598,7 @@
         <w:ind w:left="1440" w:hanging="360"/>
       </w:pPr>
     </w:lvl>
-    <w:lvl w:ilvl="2" w:tplc="0809001B" w:tentative="1">
+    <w:lvl w:ilvl="2" w:tentative="1">
       <w:start w:val="1"/>
       <w:numFmt w:val="lowerRoman"/>
       <w:lvlText w:val="%3."/>
@@ -1946,7 +2607,7 @@
         <w:ind w:left="2160" w:hanging="180"/>
       </w:pPr>
     </w:lvl>
-    <w:lvl w:ilvl="3" w:tplc="0809000F" w:tentative="1">
+    <w:lvl w:ilvl="3" w:tentative="1">
       <w:start w:val="1"/>
       <w:numFmt w:val="decimal"/>
       <w:lvlText w:val="%4."/>
@@ -1955,7 +2616,7 @@
         <w:ind w:left="2880" w:hanging="360"/>
       </w:pPr>
     </w:lvl>
-    <w:lvl w:ilvl="4" w:tplc="08090019" w:tentative="1">
+    <w:lvl w:ilvl="4" w:tentative="1">
       <w:start w:val="1"/>
       <w:numFmt w:val="lowerLetter"/>
       <w:lvlText w:val="%5."/>
@@ -1964,7 +2625,7 @@
         <w:ind w:left="3600" w:hanging="360"/>
       </w:pPr>
     </w:lvl>
-    <w:lvl w:ilvl="5" w:tplc="0809001B" w:tentative="1">
+    <w:lvl w:ilvl="5" w:tentative="1">
       <w:start w:val="1"/>
       <w:numFmt w:val="lowerRoman"/>
       <w:lvlText w:val="%6."/>
@@ -1973,7 +2634,7 @@
         <w:ind w:left="4320" w:hanging="180"/>
       </w:pPr>
     </w:lvl>
-    <w:lvl w:ilvl="6" w:tplc="0809000F" w:tentative="1">
+    <w:lvl w:ilvl="6" w:tentative="1">
       <w:start w:val="1"/>
       <w:numFmt w:val="decimal"/>
       <w:lvlText w:val="%7."/>
@@ -1982,7 +2643,7 @@
         <w:ind w:left="5040" w:hanging="360"/>
       </w:pPr>
     </w:lvl>
-    <w:lvl w:ilvl="7" w:tplc="08090019" w:tentative="1">
+    <w:lvl w:ilvl="7" w:tentative="1">
       <w:start w:val="1"/>
       <w:numFmt w:val="lowerLetter"/>
       <w:lvlText w:val="%8."/>
@@ -1991,7 +2652,7 @@
         <w:ind w:left="5760" w:hanging="360"/>
       </w:pPr>
     </w:lvl>
-    <w:lvl w:ilvl="8" w:tplc="0809001B" w:tentative="1">
+    <w:lvl w:ilvl="8" w:tentative="1">
       <w:start w:val="1"/>
       <w:numFmt w:val="lowerRoman"/>
       <w:lvlText w:val="%9."/>
@@ -2001,11 +2662,11 @@
       </w:pPr>
     </w:lvl>
   </w:abstractNum>
-  <w:abstractNum w:abstractNumId="1" w15:restartNumberingAfterBreak="0">
+  <w:abstractNum w:abstractNumId="1">
     <w:nsid w:val="2E965FCF"/>
     <w:multiLevelType w:val="hybridMultilevel"/>
     <w:tmpl w:val="B7DCE276"/>
-    <w:lvl w:ilvl="0" w:tplc="08090011">
+    <w:lvl w:ilvl="0">
       <w:start w:val="1"/>
       <w:numFmt w:val="decimal"/>
       <w:lvlText w:val="%1)"/>
@@ -2017,7 +2678,7 @@
         <w:rFonts w:hint="default"/>
       </w:rPr>
     </w:lvl>
-    <w:lvl w:ilvl="1" w:tplc="08090019" w:tentative="1">
+    <w:lvl w:ilvl="1" w:tentative="1">
       <w:start w:val="1"/>
       <w:numFmt w:val="lowerLetter"/>
       <w:lvlText w:val="%2."/>
@@ -2026,7 +2687,7 @@
         <w:ind w:left="1440" w:hanging="360"/>
       </w:pPr>
     </w:lvl>
-    <w:lvl w:ilvl="2" w:tplc="0809001B" w:tentative="1">
+    <w:lvl w:ilvl="2" w:tentative="1">
       <w:start w:val="1"/>
       <w:numFmt w:val="lowerRoman"/>
       <w:lvlText w:val="%3."/>
@@ -2035,7 +2696,7 @@
         <w:ind w:left="2160" w:hanging="180"/>
       </w:pPr>
     </w:lvl>
-    <w:lvl w:ilvl="3" w:tplc="0809000F" w:tentative="1">
+    <w:lvl w:ilvl="3" w:tentative="1">
       <w:start w:val="1"/>
       <w:numFmt w:val="decimal"/>
       <w:lvlText w:val="%4."/>
@@ -2044,7 +2705,7 @@
         <w:ind w:left="2880" w:hanging="360"/>
       </w:pPr>
     </w:lvl>
-    <w:lvl w:ilvl="4" w:tplc="08090019" w:tentative="1">
+    <w:lvl w:ilvl="4" w:tentative="1">
       <w:start w:val="1"/>
       <w:numFmt w:val="lowerLetter"/>
       <w:lvlText w:val="%5."/>
@@ -2053,7 +2714,7 @@
         <w:ind w:left="3600" w:hanging="360"/>
       </w:pPr>
     </w:lvl>
-    <w:lvl w:ilvl="5" w:tplc="0809001B" w:tentative="1">
+    <w:lvl w:ilvl="5" w:tentative="1">
       <w:start w:val="1"/>
       <w:numFmt w:val="lowerRoman"/>
       <w:lvlText w:val="%6."/>
@@ -2062,7 +2723,7 @@
         <w:ind w:left="4320" w:hanging="180"/>
       </w:pPr>
     </w:lvl>
-    <w:lvl w:ilvl="6" w:tplc="0809000F" w:tentative="1">
+    <w:lvl w:ilvl="6" w:tentative="1">
       <w:start w:val="1"/>
       <w:numFmt w:val="decimal"/>
       <w:lvlText w:val="%7."/>
@@ -2071,7 +2732,7 @@
         <w:ind w:left="5040" w:hanging="360"/>
       </w:pPr>
     </w:lvl>
-    <w:lvl w:ilvl="7" w:tplc="08090019" w:tentative="1">
+    <w:lvl w:ilvl="7" w:tentative="1">
       <w:start w:val="1"/>
       <w:numFmt w:val="lowerLetter"/>
       <w:lvlText w:val="%8."/>
@@ -2080,7 +2741,7 @@
         <w:ind w:left="5760" w:hanging="360"/>
       </w:pPr>
     </w:lvl>
-    <w:lvl w:ilvl="8" w:tplc="0809001B" w:tentative="1">
+    <w:lvl w:ilvl="8" w:tentative="1">
       <w:start w:val="1"/>
       <w:numFmt w:val="lowerRoman"/>
       <w:lvlText w:val="%9."/>
@@ -2090,11 +2751,11 @@
       </w:pPr>
     </w:lvl>
   </w:abstractNum>
-  <w:abstractNum w:abstractNumId="2" w15:restartNumberingAfterBreak="0">
+  <w:abstractNum w:abstractNumId="2">
     <w:nsid w:val="2EC32AD6"/>
     <w:multiLevelType w:val="hybridMultilevel"/>
     <w:tmpl w:val="47E8EB2A"/>
-    <w:lvl w:ilvl="0" w:tplc="08090011">
+    <w:lvl w:ilvl="0">
       <w:start w:val="1"/>
       <w:numFmt w:val="decimal"/>
       <w:lvlText w:val="%1)"/>
@@ -2106,7 +2767,7 @@
         <w:rFonts w:hint="default"/>
       </w:rPr>
     </w:lvl>
-    <w:lvl w:ilvl="1" w:tplc="08090019" w:tentative="1">
+    <w:lvl w:ilvl="1" w:tentative="1">
       <w:start w:val="1"/>
       <w:numFmt w:val="lowerLetter"/>
       <w:lvlText w:val="%2."/>
@@ -2115,7 +2776,7 @@
         <w:ind w:left="1440" w:hanging="360"/>
       </w:pPr>
     </w:lvl>
-    <w:lvl w:ilvl="2" w:tplc="0809001B" w:tentative="1">
+    <w:lvl w:ilvl="2" w:tentative="1">
       <w:start w:val="1"/>
       <w:numFmt w:val="lowerRoman"/>
       <w:lvlText w:val="%3."/>
@@ -2124,7 +2785,7 @@
         <w:ind w:left="2160" w:hanging="180"/>
       </w:pPr>
     </w:lvl>
-    <w:lvl w:ilvl="3" w:tplc="0809000F" w:tentative="1">
+    <w:lvl w:ilvl="3" w:tentative="1">
       <w:start w:val="1"/>
       <w:numFmt w:val="decimal"/>
       <w:lvlText w:val="%4."/>
@@ -2133,7 +2794,7 @@
         <w:ind w:left="2880" w:hanging="360"/>
       </w:pPr>
     </w:lvl>
-    <w:lvl w:ilvl="4" w:tplc="08090019" w:tentative="1">
+    <w:lvl w:ilvl="4" w:tentative="1">
       <w:start w:val="1"/>
       <w:numFmt w:val="lowerLetter"/>
       <w:lvlText w:val="%5."/>
@@ -2142,7 +2803,7 @@
         <w:ind w:left="3600" w:hanging="360"/>
       </w:pPr>
     </w:lvl>
-    <w:lvl w:ilvl="5" w:tplc="0809001B" w:tentative="1">
+    <w:lvl w:ilvl="5" w:tentative="1">
       <w:start w:val="1"/>
       <w:numFmt w:val="lowerRoman"/>
       <w:lvlText w:val="%6."/>
@@ -2151,7 +2812,7 @@
         <w:ind w:left="4320" w:hanging="180"/>
       </w:pPr>
     </w:lvl>
-    <w:lvl w:ilvl="6" w:tplc="0809000F" w:tentative="1">
+    <w:lvl w:ilvl="6" w:tentative="1">
       <w:start w:val="1"/>
       <w:numFmt w:val="decimal"/>
       <w:lvlText w:val="%7."/>
@@ -2160,7 +2821,7 @@
         <w:ind w:left="5040" w:hanging="360"/>
       </w:pPr>
     </w:lvl>
-    <w:lvl w:ilvl="7" w:tplc="08090019" w:tentative="1">
+    <w:lvl w:ilvl="7" w:tentative="1">
       <w:start w:val="1"/>
       <w:numFmt w:val="lowerLetter"/>
       <w:lvlText w:val="%8."/>
@@ -2169,7 +2830,7 @@
         <w:ind w:left="5760" w:hanging="360"/>
       </w:pPr>
     </w:lvl>
-    <w:lvl w:ilvl="8" w:tplc="0809001B" w:tentative="1">
+    <w:lvl w:ilvl="8" w:tentative="1">
       <w:start w:val="1"/>
       <w:numFmt w:val="lowerRoman"/>
       <w:lvlText w:val="%9."/>
@@ -2179,11 +2840,11 @@
       </w:pPr>
     </w:lvl>
   </w:abstractNum>
-  <w:abstractNum w:abstractNumId="3" w15:restartNumberingAfterBreak="0">
+  <w:abstractNum w:abstractNumId="3">
     <w:nsid w:val="380E2197"/>
     <w:multiLevelType w:val="hybridMultilevel"/>
     <w:tmpl w:val="A3A69C74"/>
-    <w:lvl w:ilvl="0" w:tplc="08090011">
+    <w:lvl w:ilvl="0">
       <w:start w:val="1"/>
       <w:numFmt w:val="decimal"/>
       <w:lvlText w:val="%1)"/>
@@ -2192,7 +2853,7 @@
         <w:ind w:left="720" w:hanging="360"/>
       </w:pPr>
     </w:lvl>
-    <w:lvl w:ilvl="1" w:tplc="08090019">
+    <w:lvl w:ilvl="1">
       <w:start w:val="1"/>
       <w:numFmt w:val="lowerLetter"/>
       <w:lvlText w:val="%2."/>
@@ -2201,7 +2862,7 @@
         <w:ind w:left="1440" w:hanging="360"/>
       </w:pPr>
     </w:lvl>
-    <w:lvl w:ilvl="2" w:tplc="0809001B" w:tentative="1">
+    <w:lvl w:ilvl="2" w:tentative="1">
       <w:start w:val="1"/>
       <w:numFmt w:val="lowerRoman"/>
       <w:lvlText w:val="%3."/>
@@ -2210,7 +2871,7 @@
         <w:ind w:left="2160" w:hanging="180"/>
       </w:pPr>
     </w:lvl>
-    <w:lvl w:ilvl="3" w:tplc="0809000F" w:tentative="1">
+    <w:lvl w:ilvl="3" w:tentative="1">
       <w:start w:val="1"/>
       <w:numFmt w:val="decimal"/>
       <w:lvlText w:val="%4."/>
@@ -2219,7 +2880,7 @@
         <w:ind w:left="2880" w:hanging="360"/>
       </w:pPr>
     </w:lvl>
-    <w:lvl w:ilvl="4" w:tplc="08090019" w:tentative="1">
+    <w:lvl w:ilvl="4" w:tentative="1">
       <w:start w:val="1"/>
       <w:numFmt w:val="lowerLetter"/>
       <w:lvlText w:val="%5."/>
@@ -2228,7 +2889,7 @@
         <w:ind w:left="3600" w:hanging="360"/>
       </w:pPr>
     </w:lvl>
-    <w:lvl w:ilvl="5" w:tplc="0809001B" w:tentative="1">
+    <w:lvl w:ilvl="5" w:tentative="1">
       <w:start w:val="1"/>
       <w:numFmt w:val="lowerRoman"/>
       <w:lvlText w:val="%6."/>
@@ -2237,7 +2898,7 @@
         <w:ind w:left="4320" w:hanging="180"/>
       </w:pPr>
     </w:lvl>
-    <w:lvl w:ilvl="6" w:tplc="0809000F" w:tentative="1">
+    <w:lvl w:ilvl="6" w:tentative="1">
       <w:start w:val="1"/>
       <w:numFmt w:val="decimal"/>
       <w:lvlText w:val="%7."/>
@@ -2246,7 +2907,7 @@
         <w:ind w:left="5040" w:hanging="360"/>
       </w:pPr>
     </w:lvl>
-    <w:lvl w:ilvl="7" w:tplc="08090019" w:tentative="1">
+    <w:lvl w:ilvl="7" w:tentative="1">
       <w:start w:val="1"/>
       <w:numFmt w:val="lowerLetter"/>
       <w:lvlText w:val="%8."/>
@@ -2255,7 +2916,7 @@
         <w:ind w:left="5760" w:hanging="360"/>
       </w:pPr>
     </w:lvl>
-    <w:lvl w:ilvl="8" w:tplc="0809001B" w:tentative="1">
+    <w:lvl w:ilvl="8" w:tentative="1">
       <w:start w:val="1"/>
       <w:numFmt w:val="lowerRoman"/>
       <w:lvlText w:val="%9."/>
@@ -2265,195 +2926,61 @@
       </w:pPr>
     </w:lvl>
   </w:abstractNum>
-  <w:num w:numId="1" w16cid:durableId="1152872232">
+  <w:num w:numId="1">
     <w:abstractNumId w:val="2"/>
   </w:num>
-  <w:num w:numId="2" w16cid:durableId="1498577155">
+  <w:num w:numId="2">
     <w:abstractNumId w:val="0"/>
   </w:num>
-  <w:num w:numId="3" w16cid:durableId="1744836900">
+  <w:num w:numId="3">
     <w:abstractNumId w:val="3"/>
   </w:num>
-  <w:num w:numId="4" w16cid:durableId="960502083">
+  <w:num w:numId="4">
     <w:abstractNumId w:val="1"/>
   </w:num>
 </w:numbering>
 </file>
 
 <file path=word/styles.xml><?xml version="1.0" encoding="utf-8"?>
-<w:styles xmlns:mc="http://schemas.openxmlformats.org/markup-compatibility/2006" xmlns:r="http://schemas.openxmlformats.org/officeDocument/2006/relationships" xmlns:w="http://schemas.openxmlformats.org/wordprocessingml/2006/main" xmlns:w14="http://schemas.microsoft.com/office/word/2010/wordml" xmlns:w15="http://schemas.microsoft.com/office/word/2012/wordml" xmlns:w16cex="http://schemas.microsoft.com/office/word/2018/wordml/cex" xmlns:w16cid="http://schemas.microsoft.com/office/word/2016/wordml/cid" xmlns:w16="http://schemas.microsoft.com/office/word/2018/wordml" xmlns:w16sdtdh="http://schemas.microsoft.com/office/word/2020/wordml/sdtdatahash" xmlns:w16se="http://schemas.microsoft.com/office/word/2015/wordml/symex" mc:Ignorable="w14 w15 w16se w16cid w16 w16cex w16sdtdh">
+<w:styles xmlns:r="http://schemas.openxmlformats.org/officeDocument/2006/relationships" xmlns:w="http://schemas.openxmlformats.org/wordprocessingml/2006/main">
   <w:docDefaults>
     <w:rPrDefault>
       <w:rPr>
-        <w:rFonts w:asciiTheme="minorHAnsi" w:eastAsiaTheme="minorHAnsi" w:hAnsiTheme="minorHAnsi" w:cstheme="minorBidi"/>
-        <w:kern w:val="2"/>
-        <w:sz w:val="24"/>
-        <w:szCs w:val="24"/>
-        <w:lang w:val="en-RU" w:eastAsia="en-US" w:bidi="ar-SA"/>
-        <w14:ligatures w14:val="standardContextual"/>
+        <w:rFonts w:ascii="Calibri" w:eastAsia="Calibri" w:hAnsi="Calibri" w:cs="Times New Roman"/>
+        <w:lang w:eastAsia="en-GB" w:bidi="ar-SA"/>
       </w:rPr>
     </w:rPrDefault>
     <w:pPrDefault/>
   </w:docDefaults>
-  <w:latentStyles w:defLockedState="0" w:defUIPriority="99" w:defSemiHidden="0" w:defUnhideWhenUsed="0" w:defQFormat="0" w:count="376">
-    <w:lsdException w:name="Normal" w:uiPriority="0" w:qFormat="1"/>
-    <w:lsdException w:name="heading 1" w:uiPriority="9" w:qFormat="1"/>
-    <w:lsdException w:name="heading 2" w:semiHidden="1" w:uiPriority="9" w:unhideWhenUsed="1" w:qFormat="1"/>
-    <w:lsdException w:name="heading 3" w:semiHidden="1" w:uiPriority="9" w:unhideWhenUsed="1" w:qFormat="1"/>
-    <w:lsdException w:name="heading 4" w:semiHidden="1" w:uiPriority="9" w:unhideWhenUsed="1" w:qFormat="1"/>
-    <w:lsdException w:name="heading 5" w:semiHidden="1" w:uiPriority="9" w:unhideWhenUsed="1" w:qFormat="1"/>
-    <w:lsdException w:name="heading 6" w:semiHidden="1" w:uiPriority="9" w:unhideWhenUsed="1" w:qFormat="1"/>
-    <w:lsdException w:name="heading 7" w:semiHidden="1" w:uiPriority="9" w:unhideWhenUsed="1" w:qFormat="1"/>
-    <w:lsdException w:name="heading 8" w:semiHidden="1" w:uiPriority="9" w:unhideWhenUsed="1" w:qFormat="1"/>
-    <w:lsdException w:name="heading 9" w:semiHidden="1" w:uiPriority="9" w:unhideWhenUsed="1" w:qFormat="1"/>
-    <w:lsdException w:name="index 1" w:semiHidden="1" w:unhideWhenUsed="1"/>
-    <w:lsdException w:name="index 2" w:semiHidden="1" w:unhideWhenUsed="1"/>
-    <w:lsdException w:name="index 3" w:semiHidden="1" w:unhideWhenUsed="1"/>
-    <w:lsdException w:name="index 4" w:semiHidden="1" w:unhideWhenUsed="1"/>
-    <w:lsdException w:name="index 5" w:semiHidden="1" w:unhideWhenUsed="1"/>
-    <w:lsdException w:name="index 6" w:semiHidden="1" w:unhideWhenUsed="1"/>
-    <w:lsdException w:name="index 7" w:semiHidden="1" w:unhideWhenUsed="1"/>
-    <w:lsdException w:name="index 8" w:semiHidden="1" w:unhideWhenUsed="1"/>
-    <w:lsdException w:name="index 9" w:semiHidden="1" w:unhideWhenUsed="1"/>
-    <w:lsdException w:name="toc 1" w:semiHidden="1" w:uiPriority="39" w:unhideWhenUsed="1"/>
-    <w:lsdException w:name="toc 2" w:semiHidden="1" w:uiPriority="39" w:unhideWhenUsed="1"/>
-    <w:lsdException w:name="toc 3" w:semiHidden="1" w:uiPriority="39" w:unhideWhenUsed="1"/>
-    <w:lsdException w:name="toc 4" w:semiHidden="1" w:uiPriority="39" w:unhideWhenUsed="1"/>
-    <w:lsdException w:name="toc 5" w:semiHidden="1" w:uiPriority="39" w:unhideWhenUsed="1"/>
-    <w:lsdException w:name="toc 6" w:semiHidden="1" w:uiPriority="39" w:unhideWhenUsed="1"/>
-    <w:lsdException w:name="toc 7" w:semiHidden="1" w:uiPriority="39" w:unhideWhenUsed="1"/>
-    <w:lsdException w:name="toc 8" w:semiHidden="1" w:uiPriority="39" w:unhideWhenUsed="1"/>
-    <w:lsdException w:name="toc 9" w:semiHidden="1" w:uiPriority="39" w:unhideWhenUsed="1"/>
-    <w:lsdException w:name="Normal Indent" w:semiHidden="1" w:unhideWhenUsed="1"/>
-    <w:lsdException w:name="footnote text" w:semiHidden="1" w:unhideWhenUsed="1"/>
-    <w:lsdException w:name="annotation text" w:semiHidden="1" w:unhideWhenUsed="1"/>
-    <w:lsdException w:name="header" w:semiHidden="1" w:unhideWhenUsed="1"/>
-    <w:lsdException w:name="footer" w:semiHidden="1" w:unhideWhenUsed="1"/>
-    <w:lsdException w:name="index heading" w:semiHidden="1" w:unhideWhenUsed="1"/>
-    <w:lsdException w:name="caption" w:semiHidden="1" w:uiPriority="35" w:unhideWhenUsed="1" w:qFormat="1"/>
-    <w:lsdException w:name="table of figures" w:semiHidden="1" w:unhideWhenUsed="1"/>
-    <w:lsdException w:name="envelope address" w:semiHidden="1" w:unhideWhenUsed="1"/>
-    <w:lsdException w:name="envelope return" w:semiHidden="1" w:unhideWhenUsed="1"/>
-    <w:lsdException w:name="footnote reference" w:semiHidden="1" w:unhideWhenUsed="1"/>
-    <w:lsdException w:name="annotation reference" w:semiHidden="1" w:unhideWhenUsed="1"/>
-    <w:lsdException w:name="line number" w:semiHidden="1" w:unhideWhenUsed="1"/>
-    <w:lsdException w:name="page number" w:semiHidden="1" w:unhideWhenUsed="1"/>
-    <w:lsdException w:name="endnote reference" w:semiHidden="1" w:unhideWhenUsed="1"/>
-    <w:lsdException w:name="endnote text" w:semiHidden="1" w:unhideWhenUsed="1"/>
-    <w:lsdException w:name="table of authorities" w:semiHidden="1" w:unhideWhenUsed="1"/>
-    <w:lsdException w:name="macro" w:semiHidden="1" w:unhideWhenUsed="1"/>
-    <w:lsdException w:name="toa heading" w:semiHidden="1" w:unhideWhenUsed="1"/>
-    <w:lsdException w:name="List" w:semiHidden="1" w:unhideWhenUsed="1"/>
-    <w:lsdException w:name="List Bullet" w:semiHidden="1" w:unhideWhenUsed="1"/>
-    <w:lsdException w:name="List Number" w:semiHidden="1" w:unhideWhenUsed="1"/>
-    <w:lsdException w:name="List 2" w:semiHidden="1" w:unhideWhenUsed="1"/>
-    <w:lsdException w:name="List 3" w:semiHidden="1" w:unhideWhenUsed="1"/>
-    <w:lsdException w:name="List 4" w:semiHidden="1" w:unhideWhenUsed="1"/>
-    <w:lsdException w:name="List 5" w:semiHidden="1" w:unhideWhenUsed="1"/>
-    <w:lsdException w:name="List Bullet 2" w:semiHidden="1" w:unhideWhenUsed="1"/>
-    <w:lsdException w:name="List Bullet 3" w:semiHidden="1" w:unhideWhenUsed="1"/>
-    <w:lsdException w:name="List Bullet 4" w:semiHidden="1" w:unhideWhenUsed="1"/>
-    <w:lsdException w:name="List Bullet 5" w:semiHidden="1" w:unhideWhenUsed="1"/>
-    <w:lsdException w:name="List Number 2" w:semiHidden="1" w:unhideWhenUsed="1"/>
-    <w:lsdException w:name="List Number 3" w:semiHidden="1" w:unhideWhenUsed="1"/>
-    <w:lsdException w:name="List Number 4" w:semiHidden="1" w:unhideWhenUsed="1"/>
-    <w:lsdException w:name="List Number 5" w:semiHidden="1" w:unhideWhenUsed="1"/>
-    <w:lsdException w:name="Title" w:uiPriority="10" w:qFormat="1"/>
-    <w:lsdException w:name="Closing" w:semiHidden="1" w:unhideWhenUsed="1"/>
-    <w:lsdException w:name="Signature" w:semiHidden="1" w:unhideWhenUsed="1"/>
-    <w:lsdException w:name="Default Paragraph Font" w:semiHidden="1" w:uiPriority="1" w:unhideWhenUsed="1"/>
-    <w:lsdException w:name="Body Text" w:semiHidden="1" w:unhideWhenUsed="1"/>
-    <w:lsdException w:name="Body Text Indent" w:semiHidden="1" w:unhideWhenUsed="1"/>
-    <w:lsdException w:name="List Continue" w:semiHidden="1" w:unhideWhenUsed="1"/>
-    <w:lsdException w:name="List Continue 2" w:semiHidden="1" w:unhideWhenUsed="1"/>
-    <w:lsdException w:name="List Continue 3" w:semiHidden="1" w:unhideWhenUsed="1"/>
-    <w:lsdException w:name="List Continue 4" w:semiHidden="1" w:unhideWhenUsed="1"/>
-    <w:lsdException w:name="List Continue 5" w:semiHidden="1" w:unhideWhenUsed="1"/>
-    <w:lsdException w:name="Message Header" w:semiHidden="1" w:unhideWhenUsed="1"/>
-    <w:lsdException w:name="Subtitle" w:uiPriority="11" w:qFormat="1"/>
-    <w:lsdException w:name="Salutation" w:semiHidden="1" w:unhideWhenUsed="1"/>
-    <w:lsdException w:name="Date" w:semiHidden="1" w:unhideWhenUsed="1"/>
-    <w:lsdException w:name="Body Text First Indent" w:semiHidden="1" w:unhideWhenUsed="1"/>
-    <w:lsdException w:name="Body Text First Indent 2" w:semiHidden="1" w:unhideWhenUsed="1"/>
-    <w:lsdException w:name="Note Heading" w:semiHidden="1" w:unhideWhenUsed="1"/>
-    <w:lsdException w:name="Body Text 2" w:semiHidden="1" w:unhideWhenUsed="1"/>
-    <w:lsdException w:name="Body Text 3" w:semiHidden="1" w:unhideWhenUsed="1"/>
-    <w:lsdException w:name="Body Text Indent 2" w:semiHidden="1" w:unhideWhenUsed="1"/>
-    <w:lsdException w:name="Body Text Indent 3" w:semiHidden="1" w:unhideWhenUsed="1"/>
-    <w:lsdException w:name="Block Text" w:semiHidden="1" w:unhideWhenUsed="1"/>
-    <w:lsdException w:name="Hyperlink" w:semiHidden="1" w:unhideWhenUsed="1"/>
-    <w:lsdException w:name="FollowedHyperlink" w:semiHidden="1" w:unhideWhenUsed="1"/>
-    <w:lsdException w:name="Strong" w:uiPriority="22" w:qFormat="1"/>
-    <w:lsdException w:name="Emphasis" w:uiPriority="20" w:qFormat="1"/>
-    <w:lsdException w:name="Document Map" w:semiHidden="1" w:unhideWhenUsed="1"/>
-    <w:lsdException w:name="Plain Text" w:semiHidden="1" w:unhideWhenUsed="1"/>
-    <w:lsdException w:name="E-mail Signature" w:semiHidden="1" w:unhideWhenUsed="1"/>
-    <w:lsdException w:name="HTML Top of Form" w:semiHidden="1" w:unhideWhenUsed="1"/>
-    <w:lsdException w:name="HTML Bottom of Form" w:semiHidden="1" w:unhideWhenUsed="1"/>
-    <w:lsdException w:name="Normal (Web)" w:semiHidden="1" w:unhideWhenUsed="1"/>
-    <w:lsdException w:name="HTML Acronym" w:semiHidden="1" w:unhideWhenUsed="1"/>
-    <w:lsdException w:name="HTML Address" w:semiHidden="1" w:unhideWhenUsed="1"/>
-    <w:lsdException w:name="HTML Cite" w:semiHidden="1" w:unhideWhenUsed="1"/>
-    <w:lsdException w:name="HTML Code" w:semiHidden="1" w:unhideWhenUsed="1"/>
-    <w:lsdException w:name="HTML Definition" w:semiHidden="1" w:unhideWhenUsed="1"/>
-    <w:lsdException w:name="HTML Keyboard" w:semiHidden="1" w:unhideWhenUsed="1"/>
-    <w:lsdException w:name="HTML Preformatted" w:semiHidden="1" w:unhideWhenUsed="1"/>
-    <w:lsdException w:name="HTML Sample" w:semiHidden="1" w:unhideWhenUsed="1"/>
-    <w:lsdException w:name="HTML Typewriter" w:semiHidden="1" w:unhideWhenUsed="1"/>
-    <w:lsdException w:name="HTML Variable" w:semiHidden="1" w:unhideWhenUsed="1"/>
-    <w:lsdException w:name="Normal Table" w:semiHidden="1" w:unhideWhenUsed="1"/>
-    <w:lsdException w:name="annotation subject" w:semiHidden="1" w:unhideWhenUsed="1"/>
-    <w:lsdException w:name="No List" w:semiHidden="1" w:unhideWhenUsed="1"/>
-    <w:lsdException w:name="Outline List 1" w:semiHidden="1" w:unhideWhenUsed="1"/>
-    <w:lsdException w:name="Outline List 2" w:semiHidden="1" w:unhideWhenUsed="1"/>
-    <w:lsdException w:name="Outline List 3" w:semiHidden="1" w:unhideWhenUsed="1"/>
-    <w:lsdException w:name="Table Simple 1" w:semiHidden="1" w:unhideWhenUsed="1"/>
-    <w:lsdException w:name="Table Simple 2" w:semiHidden="1" w:unhideWhenUsed="1"/>
-    <w:lsdException w:name="Table Simple 3" w:semiHidden="1" w:unhideWhenUsed="1"/>
-    <w:lsdException w:name="Table Classic 1" w:semiHidden="1" w:unhideWhenUsed="1"/>
-    <w:lsdException w:name="Table Classic 2" w:semiHidden="1" w:unhideWhenUsed="1"/>
-    <w:lsdException w:name="Table Classic 3" w:semiHidden="1" w:unhideWhenUsed="1"/>
-    <w:lsdException w:name="Table Classic 4" w:semiHidden="1" w:unhideWhenUsed="1"/>
-    <w:lsdException w:name="Table Colorful 1" w:semiHidden="1" w:unhideWhenUsed="1"/>
-    <w:lsdException w:name="Table Colorful 2" w:semiHidden="1" w:unhideWhenUsed="1"/>
-    <w:lsdException w:name="Table Colorful 3" w:semiHidden="1" w:unhideWhenUsed="1"/>
-    <w:lsdException w:name="Table Columns 1" w:semiHidden="1" w:unhideWhenUsed="1"/>
-    <w:lsdException w:name="Table Columns 2" w:semiHidden="1" w:unhideWhenUsed="1"/>
-    <w:lsdException w:name="Table Columns 3" w:semiHidden="1" w:unhideWhenUsed="1"/>
-    <w:lsdException w:name="Table Columns 4" w:semiHidden="1" w:unhideWhenUsed="1"/>
-    <w:lsdException w:name="Table Columns 5" w:semiHidden="1" w:unhideWhenUsed="1"/>
-    <w:lsdException w:name="Table Grid 1" w:semiHidden="1" w:unhideWhenUsed="1"/>
-    <w:lsdException w:name="Table Grid 2" w:semiHidden="1" w:unhideWhenUsed="1"/>
-    <w:lsdException w:name="Table Grid 3" w:semiHidden="1" w:unhideWhenUsed="1"/>
-    <w:lsdException w:name="Table Grid 4" w:semiHidden="1" w:unhideWhenUsed="1"/>
-    <w:lsdException w:name="Table Grid 5" w:semiHidden="1" w:unhideWhenUsed="1"/>
-    <w:lsdException w:name="Table Grid 6" w:semiHidden="1" w:unhideWhenUsed="1"/>
-    <w:lsdException w:name="Table Grid 7" w:semiHidden="1" w:unhideWhenUsed="1"/>
-    <w:lsdException w:name="Table Grid 8" w:semiHidden="1" w:unhideWhenUsed="1"/>
-    <w:lsdException w:name="Table List 1" w:semiHidden="1" w:unhideWhenUsed="1"/>
-    <w:lsdException w:name="Table List 2" w:semiHidden="1" w:unhideWhenUsed="1"/>
-    <w:lsdException w:name="Table List 3" w:semiHidden="1" w:unhideWhenUsed="1"/>
-    <w:lsdException w:name="Table List 4" w:semiHidden="1" w:unhideWhenUsed="1"/>
-    <w:lsdException w:name="Table List 5" w:semiHidden="1" w:unhideWhenUsed="1"/>
-    <w:lsdException w:name="Table List 6" w:semiHidden="1" w:unhideWhenUsed="1"/>
-    <w:lsdException w:name="Table List 7" w:semiHidden="1" w:unhideWhenUsed="1"/>
-    <w:lsdException w:name="Table List 8" w:semiHidden="1" w:unhideWhenUsed="1"/>
-    <w:lsdException w:name="Table 3D effects 1" w:semiHidden="1" w:unhideWhenUsed="1"/>
-    <w:lsdException w:name="Table 3D effects 2" w:semiHidden="1" w:unhideWhenUsed="1"/>
-    <w:lsdException w:name="Table 3D effects 3" w:semiHidden="1" w:unhideWhenUsed="1"/>
-    <w:lsdException w:name="Table Contemporary" w:semiHidden="1" w:unhideWhenUsed="1"/>
-    <w:lsdException w:name="Table Elegant" w:semiHidden="1" w:unhideWhenUsed="1"/>
-    <w:lsdException w:name="Table Professional" w:semiHidden="1" w:unhideWhenUsed="1"/>
-    <w:lsdException w:name="Table Subtle 1" w:semiHidden="1" w:unhideWhenUsed="1"/>
-    <w:lsdException w:name="Table Subtle 2" w:semiHidden="1" w:unhideWhenUsed="1"/>
-    <w:lsdException w:name="Table Web 1" w:semiHidden="1" w:unhideWhenUsed="1"/>
-    <w:lsdException w:name="Table Web 2" w:semiHidden="1" w:unhideWhenUsed="1"/>
-    <w:lsdException w:name="Table Web 3" w:semiHidden="1" w:unhideWhenUsed="1"/>
-    <w:lsdException w:name="Balloon Text" w:semiHidden="1" w:unhideWhenUsed="1"/>
-    <w:lsdException w:name="Table Grid" w:uiPriority="39"/>
-    <w:lsdException w:name="Table Theme" w:semiHidden="1" w:unhideWhenUsed="1"/>
-    <w:lsdException w:name="Placeholder Text" w:semiHidden="1"/>
-    <w:lsdException w:name="No Spacing" w:uiPriority="1" w:qFormat="1"/>
+  <w:latentStyles w:defLockedState="0" w:defUIPriority="99" w:defSemiHidden="1" w:defUnhideWhenUsed="1" w:defQFormat="0" w:count="267">
+    <w:lsdException w:name="Normal" w:semiHidden="0" w:uiPriority="0" w:unhideWhenUsed="0" w:qFormat="1"/>
+    <w:lsdException w:name="heading 1" w:semiHidden="0" w:uiPriority="9" w:unhideWhenUsed="0" w:qFormat="1"/>
+    <w:lsdException w:name="heading 2" w:uiPriority="9" w:qFormat="1"/>
+    <w:lsdException w:name="heading 3" w:uiPriority="9" w:qFormat="1"/>
+    <w:lsdException w:name="heading 4" w:uiPriority="9" w:qFormat="1"/>
+    <w:lsdException w:name="heading 5" w:uiPriority="9" w:qFormat="1"/>
+    <w:lsdException w:name="heading 6" w:uiPriority="9" w:qFormat="1"/>
+    <w:lsdException w:name="heading 7" w:uiPriority="9" w:qFormat="1"/>
+    <w:lsdException w:name="heading 8" w:uiPriority="9" w:qFormat="1"/>
+    <w:lsdException w:name="heading 9" w:uiPriority="9" w:qFormat="1"/>
+    <w:lsdException w:name="toc 1" w:uiPriority="39"/>
+    <w:lsdException w:name="toc 2" w:uiPriority="39"/>
+    <w:lsdException w:name="toc 3" w:uiPriority="39"/>
+    <w:lsdException w:name="toc 4" w:uiPriority="39"/>
+    <w:lsdException w:name="toc 5" w:uiPriority="39"/>
+    <w:lsdException w:name="toc 6" w:uiPriority="39"/>
+    <w:lsdException w:name="toc 7" w:uiPriority="39"/>
+    <w:lsdException w:name="toc 8" w:uiPriority="39"/>
+    <w:lsdException w:name="toc 9" w:uiPriority="39"/>
+    <w:lsdException w:name="caption" w:uiPriority="35" w:qFormat="1"/>
+    <w:lsdException w:name="Title" w:semiHidden="0" w:uiPriority="10" w:unhideWhenUsed="0" w:qFormat="1"/>
+    <w:lsdException w:name="Default Paragraph Font" w:uiPriority="1"/>
+    <w:lsdException w:name="Subtitle" w:semiHidden="0" w:uiPriority="11" w:unhideWhenUsed="0" w:qFormat="1"/>
+    <w:lsdException w:name="Strong" w:semiHidden="0" w:uiPriority="22" w:unhideWhenUsed="0" w:qFormat="1"/>
+    <w:lsdException w:name="Emphasis" w:semiHidden="0" w:uiPriority="20" w:unhideWhenUsed="0" w:qFormat="1"/>
+    <w:lsdException w:name="Table Grid" w:semiHidden="0" w:uiPriority="39" w:unhideWhenUsed="0"/>
+    <w:lsdException w:name="Placeholder Text" w:unhideWhenUsed="0"/>
+    <w:lsdException w:name="No Spacing" w:semiHidden="0" w:uiPriority="1" w:unhideWhenUsed="0" w:qFormat="1"/>
     <w:lsdException w:name="Light Shading" w:uiPriority="60"/>
     <w:lsdException w:name="Light List" w:uiPriority="61"/>
     <w:lsdException w:name="Light Grid" w:uiPriority="62"/>
@@ -2474,10 +3001,10 @@
     <w:lsdException w:name="Medium Shading 1 Accent 1" w:uiPriority="63"/>
     <w:lsdException w:name="Medium Shading 2 Accent 1" w:uiPriority="64"/>
     <w:lsdException w:name="Medium List 1 Accent 1" w:uiPriority="65"/>
-    <w:lsdException w:name="Revision" w:semiHidden="1"/>
-    <w:lsdException w:name="List Paragraph" w:uiPriority="34" w:qFormat="1"/>
-    <w:lsdException w:name="Quote" w:uiPriority="29" w:qFormat="1"/>
-    <w:lsdException w:name="Intense Quote" w:uiPriority="30" w:qFormat="1"/>
+    <w:lsdException w:name="Revision" w:unhideWhenUsed="0"/>
+    <w:lsdException w:name="List Paragraph" w:semiHidden="0" w:uiPriority="34" w:unhideWhenUsed="0" w:qFormat="1"/>
+    <w:lsdException w:name="Quote" w:semiHidden="0" w:uiPriority="29" w:unhideWhenUsed="0" w:qFormat="1"/>
+    <w:lsdException w:name="Intense Quote" w:semiHidden="0" w:uiPriority="30" w:unhideWhenUsed="0" w:qFormat="1"/>
     <w:lsdException w:name="Medium List 2 Accent 1" w:uiPriority="66"/>
     <w:lsdException w:name="Medium Grid 1 Accent 1" w:uiPriority="67"/>
     <w:lsdException w:name="Medium Grid 2 Accent 1" w:uiPriority="68"/>
@@ -2556,126 +3083,127 @@
     <w:lsdException w:name="Colorful Shading Accent 6" w:uiPriority="71"/>
     <w:lsdException w:name="Colorful List Accent 6" w:uiPriority="72"/>
     <w:lsdException w:name="Colorful Grid Accent 6" w:uiPriority="73"/>
-    <w:lsdException w:name="Subtle Emphasis" w:uiPriority="19" w:qFormat="1"/>
-    <w:lsdException w:name="Intense Emphasis" w:uiPriority="21" w:qFormat="1"/>
-    <w:lsdException w:name="Subtle Reference" w:uiPriority="31" w:qFormat="1"/>
-    <w:lsdException w:name="Intense Reference" w:uiPriority="32" w:qFormat="1"/>
-    <w:lsdException w:name="Book Title" w:uiPriority="33" w:qFormat="1"/>
-    <w:lsdException w:name="Bibliography" w:semiHidden="1" w:uiPriority="37" w:unhideWhenUsed="1"/>
-    <w:lsdException w:name="TOC Heading" w:semiHidden="1" w:uiPriority="39" w:unhideWhenUsed="1" w:qFormat="1"/>
-    <w:lsdException w:name="Plain Table 1" w:uiPriority="41"/>
-    <w:lsdException w:name="Plain Table 2" w:uiPriority="42"/>
-    <w:lsdException w:name="Plain Table 3" w:uiPriority="43"/>
-    <w:lsdException w:name="Plain Table 4" w:uiPriority="44"/>
-    <w:lsdException w:name="Plain Table 5" w:uiPriority="45"/>
-    <w:lsdException w:name="Grid Table Light" w:uiPriority="40"/>
-    <w:lsdException w:name="Grid Table 1 Light" w:uiPriority="46"/>
-    <w:lsdException w:name="Grid Table 2" w:uiPriority="47"/>
-    <w:lsdException w:name="Grid Table 3" w:uiPriority="48"/>
-    <w:lsdException w:name="Grid Table 4" w:uiPriority="49"/>
-    <w:lsdException w:name="Grid Table 5 Dark" w:uiPriority="50"/>
-    <w:lsdException w:name="Grid Table 6 Colorful" w:uiPriority="51"/>
-    <w:lsdException w:name="Grid Table 7 Colorful" w:uiPriority="52"/>
-    <w:lsdException w:name="Grid Table 1 Light Accent 1" w:uiPriority="46"/>
-    <w:lsdException w:name="Grid Table 2 Accent 1" w:uiPriority="47"/>
-    <w:lsdException w:name="Grid Table 3 Accent 1" w:uiPriority="48"/>
-    <w:lsdException w:name="Grid Table 4 Accent 1" w:uiPriority="49"/>
-    <w:lsdException w:name="Grid Table 5 Dark Accent 1" w:uiPriority="50"/>
-    <w:lsdException w:name="Grid Table 6 Colorful Accent 1" w:uiPriority="51"/>
-    <w:lsdException w:name="Grid Table 7 Colorful Accent 1" w:uiPriority="52"/>
-    <w:lsdException w:name="Grid Table 1 Light Accent 2" w:uiPriority="46"/>
-    <w:lsdException w:name="Grid Table 2 Accent 2" w:uiPriority="47"/>
-    <w:lsdException w:name="Grid Table 3 Accent 2" w:uiPriority="48"/>
-    <w:lsdException w:name="Grid Table 4 Accent 2" w:uiPriority="49"/>
-    <w:lsdException w:name="Grid Table 5 Dark Accent 2" w:uiPriority="50"/>
-    <w:lsdException w:name="Grid Table 6 Colorful Accent 2" w:uiPriority="51"/>
-    <w:lsdException w:name="Grid Table 7 Colorful Accent 2" w:uiPriority="52"/>
-    <w:lsdException w:name="Grid Table 1 Light Accent 3" w:uiPriority="46"/>
-    <w:lsdException w:name="Grid Table 2 Accent 3" w:uiPriority="47"/>
-    <w:lsdException w:name="Grid Table 3 Accent 3" w:uiPriority="48"/>
-    <w:lsdException w:name="Grid Table 4 Accent 3" w:uiPriority="49"/>
-    <w:lsdException w:name="Grid Table 5 Dark Accent 3" w:uiPriority="50"/>
-    <w:lsdException w:name="Grid Table 6 Colorful Accent 3" w:uiPriority="51"/>
-    <w:lsdException w:name="Grid Table 7 Colorful Accent 3" w:uiPriority="52"/>
-    <w:lsdException w:name="Grid Table 1 Light Accent 4" w:uiPriority="46"/>
-    <w:lsdException w:name="Grid Table 2 Accent 4" w:uiPriority="47"/>
-    <w:lsdException w:name="Grid Table 3 Accent 4" w:uiPriority="48"/>
-    <w:lsdException w:name="Grid Table 4 Accent 4" w:uiPriority="49"/>
-    <w:lsdException w:name="Grid Table 5 Dark Accent 4" w:uiPriority="50"/>
-    <w:lsdException w:name="Grid Table 6 Colorful Accent 4" w:uiPriority="51"/>
-    <w:lsdException w:name="Grid Table 7 Colorful Accent 4" w:uiPriority="52"/>
-    <w:lsdException w:name="Grid Table 1 Light Accent 5" w:uiPriority="46"/>
-    <w:lsdException w:name="Grid Table 2 Accent 5" w:uiPriority="47"/>
-    <w:lsdException w:name="Grid Table 3 Accent 5" w:uiPriority="48"/>
-    <w:lsdException w:name="Grid Table 4 Accent 5" w:uiPriority="49"/>
-    <w:lsdException w:name="Grid Table 5 Dark Accent 5" w:uiPriority="50"/>
-    <w:lsdException w:name="Grid Table 6 Colorful Accent 5" w:uiPriority="51"/>
-    <w:lsdException w:name="Grid Table 7 Colorful Accent 5" w:uiPriority="52"/>
-    <w:lsdException w:name="Grid Table 1 Light Accent 6" w:uiPriority="46"/>
-    <w:lsdException w:name="Grid Table 2 Accent 6" w:uiPriority="47"/>
-    <w:lsdException w:name="Grid Table 3 Accent 6" w:uiPriority="48"/>
-    <w:lsdException w:name="Grid Table 4 Accent 6" w:uiPriority="49"/>
-    <w:lsdException w:name="Grid Table 5 Dark Accent 6" w:uiPriority="50"/>
-    <w:lsdException w:name="Grid Table 6 Colorful Accent 6" w:uiPriority="51"/>
-    <w:lsdException w:name="Grid Table 7 Colorful Accent 6" w:uiPriority="52"/>
-    <w:lsdException w:name="List Table 1 Light" w:uiPriority="46"/>
-    <w:lsdException w:name="List Table 2" w:uiPriority="47"/>
-    <w:lsdException w:name="List Table 3" w:uiPriority="48"/>
-    <w:lsdException w:name="List Table 4" w:uiPriority="49"/>
-    <w:lsdException w:name="List Table 5 Dark" w:uiPriority="50"/>
-    <w:lsdException w:name="List Table 6 Colorful" w:uiPriority="51"/>
-    <w:lsdException w:name="List Table 7 Colorful" w:uiPriority="52"/>
-    <w:lsdException w:name="List Table 1 Light Accent 1" w:uiPriority="46"/>
-    <w:lsdException w:name="List Table 2 Accent 1" w:uiPriority="47"/>
-    <w:lsdException w:name="List Table 3 Accent 1" w:uiPriority="48"/>
-    <w:lsdException w:name="List Table 4 Accent 1" w:uiPriority="49"/>
-    <w:lsdException w:name="List Table 5 Dark Accent 1" w:uiPriority="50"/>
-    <w:lsdException w:name="List Table 6 Colorful Accent 1" w:uiPriority="51"/>
-    <w:lsdException w:name="List Table 7 Colorful Accent 1" w:uiPriority="52"/>
-    <w:lsdException w:name="List Table 1 Light Accent 2" w:uiPriority="46"/>
-    <w:lsdException w:name="List Table 2 Accent 2" w:uiPriority="47"/>
-    <w:lsdException w:name="List Table 3 Accent 2" w:uiPriority="48"/>
-    <w:lsdException w:name="List Table 4 Accent 2" w:uiPriority="49"/>
-    <w:lsdException w:name="List Table 5 Dark Accent 2" w:uiPriority="50"/>
-    <w:lsdException w:name="List Table 6 Colorful Accent 2" w:uiPriority="51"/>
-    <w:lsdException w:name="List Table 7 Colorful Accent 2" w:uiPriority="52"/>
-    <w:lsdException w:name="List Table 1 Light Accent 3" w:uiPriority="46"/>
-    <w:lsdException w:name="List Table 2 Accent 3" w:uiPriority="47"/>
-    <w:lsdException w:name="List Table 3 Accent 3" w:uiPriority="48"/>
-    <w:lsdException w:name="List Table 4 Accent 3" w:uiPriority="49"/>
-    <w:lsdException w:name="List Table 5 Dark Accent 3" w:uiPriority="50"/>
-    <w:lsdException w:name="List Table 6 Colorful Accent 3" w:uiPriority="51"/>
-    <w:lsdException w:name="List Table 7 Colorful Accent 3" w:uiPriority="52"/>
-    <w:lsdException w:name="List Table 1 Light Accent 4" w:uiPriority="46"/>
-    <w:lsdException w:name="List Table 2 Accent 4" w:uiPriority="47"/>
-    <w:lsdException w:name="List Table 3 Accent 4" w:uiPriority="48"/>
-    <w:lsdException w:name="List Table 4 Accent 4" w:uiPriority="49"/>
-    <w:lsdException w:name="List Table 5 Dark Accent 4" w:uiPriority="50"/>
-    <w:lsdException w:name="List Table 6 Colorful Accent 4" w:uiPriority="51"/>
-    <w:lsdException w:name="List Table 7 Colorful Accent 4" w:uiPriority="52"/>
-    <w:lsdException w:name="List Table 1 Light Accent 5" w:uiPriority="46"/>
-    <w:lsdException w:name="List Table 2 Accent 5" w:uiPriority="47"/>
-    <w:lsdException w:name="List Table 3 Accent 5" w:uiPriority="48"/>
-    <w:lsdException w:name="List Table 4 Accent 5" w:uiPriority="49"/>
-    <w:lsdException w:name="List Table 5 Dark Accent 5" w:uiPriority="50"/>
-    <w:lsdException w:name="List Table 6 Colorful Accent 5" w:uiPriority="51"/>
-    <w:lsdException w:name="List Table 7 Colorful Accent 5" w:uiPriority="52"/>
-    <w:lsdException w:name="List Table 1 Light Accent 6" w:uiPriority="46"/>
-    <w:lsdException w:name="List Table 2 Accent 6" w:uiPriority="47"/>
-    <w:lsdException w:name="List Table 3 Accent 6" w:uiPriority="48"/>
-    <w:lsdException w:name="List Table 4 Accent 6" w:uiPriority="49"/>
-    <w:lsdException w:name="List Table 5 Dark Accent 6" w:uiPriority="50"/>
-    <w:lsdException w:name="List Table 6 Colorful Accent 6" w:uiPriority="51"/>
-    <w:lsdException w:name="List Table 7 Colorful Accent 6" w:uiPriority="52"/>
-    <w:lsdException w:name="Mention" w:semiHidden="1" w:unhideWhenUsed="1"/>
-    <w:lsdException w:name="Smart Hyperlink" w:semiHidden="1" w:unhideWhenUsed="1"/>
-    <w:lsdException w:name="Hashtag" w:semiHidden="1" w:unhideWhenUsed="1"/>
-    <w:lsdException w:name="Unresolved Mention" w:semiHidden="1" w:unhideWhenUsed="1"/>
-    <w:lsdException w:name="Smart Link" w:semiHidden="1" w:unhideWhenUsed="1"/>
+    <w:lsdException w:name="Subtle Emphasis" w:semiHidden="0" w:uiPriority="19" w:unhideWhenUsed="0" w:qFormat="1"/>
+    <w:lsdException w:name="Intense Emphasis" w:semiHidden="0" w:uiPriority="21" w:unhideWhenUsed="0" w:qFormat="1"/>
+    <w:lsdException w:name="Subtle Reference" w:semiHidden="0" w:uiPriority="31" w:unhideWhenUsed="0" w:qFormat="1"/>
+    <w:lsdException w:name="Intense Reference" w:semiHidden="0" w:uiPriority="32" w:unhideWhenUsed="0" w:qFormat="1"/>
+    <w:lsdException w:name="Book Title" w:semiHidden="0" w:uiPriority="33" w:unhideWhenUsed="0" w:qFormat="1"/>
+    <w:lsdException w:name="Bibliography" w:uiPriority="37"/>
+    <w:lsdException w:name="TOC Heading" w:uiPriority="39" w:qFormat="1"/>
+    <w:lsdException w:name="Plain Table 1" w:semiHidden="0" w:uiPriority="41" w:unhideWhenUsed="0"/>
+    <w:lsdException w:name="Plain Table 2" w:semiHidden="0" w:uiPriority="42" w:unhideWhenUsed="0"/>
+    <w:lsdException w:name="Plain Table 3" w:semiHidden="0" w:uiPriority="43" w:unhideWhenUsed="0"/>
+    <w:lsdException w:name="Plain Table 4" w:semiHidden="0" w:uiPriority="44" w:unhideWhenUsed="0"/>
+    <w:lsdException w:name="Plain Table 5" w:semiHidden="0" w:uiPriority="45" w:unhideWhenUsed="0"/>
+    <w:lsdException w:name="Grid Table Light" w:semiHidden="0" w:uiPriority="40" w:unhideWhenUsed="0"/>
+    <w:lsdException w:name="Grid Table 1 Light" w:semiHidden="0" w:uiPriority="46" w:unhideWhenUsed="0"/>
+    <w:lsdException w:name="Grid Table 2" w:semiHidden="0" w:uiPriority="47" w:unhideWhenUsed="0"/>
+    <w:lsdException w:name="Grid Table 3" w:semiHidden="0" w:uiPriority="48" w:unhideWhenUsed="0"/>
+    <w:lsdException w:name="Grid Table 4" w:semiHidden="0" w:uiPriority="49" w:unhideWhenUsed="0"/>
+    <w:lsdException w:name="Grid Table 5 Dark" w:semiHidden="0" w:uiPriority="50" w:unhideWhenUsed="0"/>
+    <w:lsdException w:name="Grid Table 6 Colorful" w:semiHidden="0" w:uiPriority="51" w:unhideWhenUsed="0"/>
+    <w:lsdException w:name="Grid Table 7 Colorful" w:semiHidden="0" w:uiPriority="52" w:unhideWhenUsed="0"/>
+    <w:lsdException w:name="Grid Table 1 Light Accent 1" w:semiHidden="0" w:uiPriority="46" w:unhideWhenUsed="0"/>
+    <w:lsdException w:name="Grid Table 2 Accent 1" w:semiHidden="0" w:uiPriority="47" w:unhideWhenUsed="0"/>
+    <w:lsdException w:name="Grid Table 3 Accent 1" w:semiHidden="0" w:uiPriority="48" w:unhideWhenUsed="0"/>
+    <w:lsdException w:name="Grid Table 4 Accent 1" w:semiHidden="0" w:uiPriority="49" w:unhideWhenUsed="0"/>
+    <w:lsdException w:name="Grid Table 5 Dark Accent 1" w:semiHidden="0" w:uiPriority="50" w:unhideWhenUsed="0"/>
+    <w:lsdException w:name="Grid Table 6 Colorful Accent 1" w:semiHidden="0" w:uiPriority="51" w:unhideWhenUsed="0"/>
+    <w:lsdException w:name="Grid Table 7 Colorful Accent 1" w:semiHidden="0" w:uiPriority="52" w:unhideWhenUsed="0"/>
+    <w:lsdException w:name="Grid Table 1 Light Accent 2" w:semiHidden="0" w:uiPriority="46" w:unhideWhenUsed="0"/>
+    <w:lsdException w:name="Grid Table 2 Accent 2" w:semiHidden="0" w:uiPriority="47" w:unhideWhenUsed="0"/>
+    <w:lsdException w:name="Grid Table 3 Accent 2" w:semiHidden="0" w:uiPriority="48" w:unhideWhenUsed="0"/>
+    <w:lsdException w:name="Grid Table 4 Accent 2" w:semiHidden="0" w:uiPriority="49" w:unhideWhenUsed="0"/>
+    <w:lsdException w:name="Grid Table 5 Dark Accent 2" w:semiHidden="0" w:uiPriority="50" w:unhideWhenUsed="0"/>
+    <w:lsdException w:name="Grid Table 6 Colorful Accent 2" w:semiHidden="0" w:uiPriority="51" w:unhideWhenUsed="0"/>
+    <w:lsdException w:name="Grid Table 7 Colorful Accent 2" w:semiHidden="0" w:uiPriority="52" w:unhideWhenUsed="0"/>
+    <w:lsdException w:name="Grid Table 1 Light Accent 3" w:semiHidden="0" w:uiPriority="46" w:unhideWhenUsed="0"/>
+    <w:lsdException w:name="Grid Table 2 Accent 3" w:semiHidden="0" w:uiPriority="47" w:unhideWhenUsed="0"/>
+    <w:lsdException w:name="Grid Table 3 Accent 3" w:semiHidden="0" w:uiPriority="48" w:unhideWhenUsed="0"/>
+    <w:lsdException w:name="Grid Table 4 Accent 3" w:semiHidden="0" w:uiPriority="49" w:unhideWhenUsed="0"/>
+    <w:lsdException w:name="Grid Table 5 Dark Accent 3" w:semiHidden="0" w:uiPriority="50" w:unhideWhenUsed="0"/>
+    <w:lsdException w:name="Grid Table 6 Colorful Accent 3" w:semiHidden="0" w:uiPriority="51" w:unhideWhenUsed="0"/>
+    <w:lsdException w:name="Grid Table 7 Colorful Accent 3" w:semiHidden="0" w:uiPriority="52" w:unhideWhenUsed="0"/>
+    <w:lsdException w:name="Grid Table 1 Light Accent 4" w:semiHidden="0" w:uiPriority="46" w:unhideWhenUsed="0"/>
+    <w:lsdException w:name="Grid Table 2 Accent 4" w:semiHidden="0" w:uiPriority="47" w:unhideWhenUsed="0"/>
+    <w:lsdException w:name="Grid Table 3 Accent 4" w:semiHidden="0" w:uiPriority="48" w:unhideWhenUsed="0"/>
+    <w:lsdException w:name="Grid Table 4 Accent 4" w:semiHidden="0" w:uiPriority="49" w:unhideWhenUsed="0"/>
+    <w:lsdException w:name="Grid Table 5 Dark Accent 4" w:semiHidden="0" w:uiPriority="50" w:unhideWhenUsed="0"/>
+    <w:lsdException w:name="Grid Table 6 Colorful Accent 4" w:semiHidden="0" w:uiPriority="51" w:unhideWhenUsed="0"/>
+    <w:lsdException w:name="Grid Table 7 Colorful Accent 4" w:semiHidden="0" w:uiPriority="52" w:unhideWhenUsed="0"/>
+    <w:lsdException w:name="Grid Table 1 Light Accent 5" w:semiHidden="0" w:uiPriority="46" w:unhideWhenUsed="0"/>
+    <w:lsdException w:name="Grid Table 2 Accent 5" w:semiHidden="0" w:uiPriority="47" w:unhideWhenUsed="0"/>
+    <w:lsdException w:name="Grid Table 3 Accent 5" w:semiHidden="0" w:uiPriority="48" w:unhideWhenUsed="0"/>
+    <w:lsdException w:name="Grid Table 4 Accent 5" w:semiHidden="0" w:uiPriority="49" w:unhideWhenUsed="0"/>
+    <w:lsdException w:name="Grid Table 5 Dark Accent 5" w:semiHidden="0" w:uiPriority="50" w:unhideWhenUsed="0"/>
+    <w:lsdException w:name="Grid Table 6 Colorful Accent 5" w:semiHidden="0" w:uiPriority="51" w:unhideWhenUsed="0"/>
+    <w:lsdException w:name="Grid Table 7 Colorful Accent 5" w:semiHidden="0" w:uiPriority="52" w:unhideWhenUsed="0"/>
+    <w:lsdException w:name="Grid Table 1 Light Accent 6" w:semiHidden="0" w:uiPriority="46" w:unhideWhenUsed="0"/>
+    <w:lsdException w:name="Grid Table 2 Accent 6" w:semiHidden="0" w:uiPriority="47" w:unhideWhenUsed="0"/>
+    <w:lsdException w:name="Grid Table 3 Accent 6" w:semiHidden="0" w:uiPriority="48" w:unhideWhenUsed="0"/>
+    <w:lsdException w:name="Grid Table 4 Accent 6" w:semiHidden="0" w:uiPriority="49" w:unhideWhenUsed="0"/>
+    <w:lsdException w:name="Grid Table 5 Dark Accent 6" w:semiHidden="0" w:uiPriority="50" w:unhideWhenUsed="0"/>
+    <w:lsdException w:name="Grid Table 6 Colorful Accent 6" w:semiHidden="0" w:uiPriority="51" w:unhideWhenUsed="0"/>
+    <w:lsdException w:name="Grid Table 7 Colorful Accent 6" w:semiHidden="0" w:uiPriority="52" w:unhideWhenUsed="0"/>
+    <w:lsdException w:name="List Table 1 Light" w:semiHidden="0" w:uiPriority="46" w:unhideWhenUsed="0"/>
+    <w:lsdException w:name="List Table 2" w:semiHidden="0" w:uiPriority="47" w:unhideWhenUsed="0"/>
+    <w:lsdException w:name="List Table 3" w:semiHidden="0" w:uiPriority="48" w:unhideWhenUsed="0"/>
+    <w:lsdException w:name="List Table 4" w:semiHidden="0" w:uiPriority="49" w:unhideWhenUsed="0"/>
+    <w:lsdException w:name="List Table 5 Dark" w:semiHidden="0" w:uiPriority="50" w:unhideWhenUsed="0"/>
+    <w:lsdException w:name="List Table 6 Colorful" w:semiHidden="0" w:uiPriority="51" w:unhideWhenUsed="0"/>
+    <w:lsdException w:name="List Table 7 Colorful" w:semiHidden="0" w:uiPriority="52" w:unhideWhenUsed="0"/>
+    <w:lsdException w:name="List Table 1 Light Accent 1" w:semiHidden="0" w:uiPriority="46" w:unhideWhenUsed="0"/>
+    <w:lsdException w:name="List Table 2 Accent 1" w:semiHidden="0" w:uiPriority="47" w:unhideWhenUsed="0"/>
+    <w:lsdException w:name="List Table 3 Accent 1" w:semiHidden="0" w:uiPriority="48" w:unhideWhenUsed="0"/>
+    <w:lsdException w:name="List Table 4 Accent 1" w:semiHidden="0" w:uiPriority="49" w:unhideWhenUsed="0"/>
+    <w:lsdException w:name="List Table 5 Dark Accent 1" w:semiHidden="0" w:uiPriority="50" w:unhideWhenUsed="0"/>
+    <w:lsdException w:name="List Table 6 Colorful Accent 1" w:semiHidden="0" w:uiPriority="51" w:unhideWhenUsed="0"/>
+    <w:lsdException w:name="List Table 7 Colorful Accent 1" w:semiHidden="0" w:uiPriority="52" w:unhideWhenUsed="0"/>
+    <w:lsdException w:name="List Table 1 Light Accent 2" w:semiHidden="0" w:uiPriority="46" w:unhideWhenUsed="0"/>
+    <w:lsdException w:name="List Table 2 Accent 2" w:semiHidden="0" w:uiPriority="47" w:unhideWhenUsed="0"/>
+    <w:lsdException w:name="List Table 3 Accent 2" w:semiHidden="0" w:uiPriority="48" w:unhideWhenUsed="0"/>
+    <w:lsdException w:name="List Table 4 Accent 2" w:semiHidden="0" w:uiPriority="49" w:unhideWhenUsed="0"/>
+    <w:lsdException w:name="List Table 5 Dark Accent 2" w:semiHidden="0" w:uiPriority="50" w:unhideWhenUsed="0"/>
+    <w:lsdException w:name="List Table 6 Colorful Accent 2" w:semiHidden="0" w:uiPriority="51" w:unhideWhenUsed="0"/>
+    <w:lsdException w:name="List Table 7 Colorful Accent 2" w:semiHidden="0" w:uiPriority="52" w:unhideWhenUsed="0"/>
+    <w:lsdException w:name="List Table 1 Light Accent 3" w:semiHidden="0" w:uiPriority="46" w:unhideWhenUsed="0"/>
+    <w:lsdException w:name="List Table 2 Accent 3" w:semiHidden="0" w:uiPriority="47" w:unhideWhenUsed="0"/>
+    <w:lsdException w:name="List Table 3 Accent 3" w:semiHidden="0" w:uiPriority="48" w:unhideWhenUsed="0"/>
+    <w:lsdException w:name="List Table 4 Accent 3" w:semiHidden="0" w:uiPriority="49" w:unhideWhenUsed="0"/>
+    <w:lsdException w:name="List Table 5 Dark Accent 3" w:semiHidden="0" w:uiPriority="50" w:unhideWhenUsed="0"/>
+    <w:lsdException w:name="List Table 6 Colorful Accent 3" w:semiHidden="0" w:uiPriority="51" w:unhideWhenUsed="0"/>
+    <w:lsdException w:name="List Table 7 Colorful Accent 3" w:semiHidden="0" w:uiPriority="52" w:unhideWhenUsed="0"/>
+    <w:lsdException w:name="List Table 1 Light Accent 4" w:semiHidden="0" w:uiPriority="46" w:unhideWhenUsed="0"/>
+    <w:lsdException w:name="List Table 2 Accent 4" w:semiHidden="0" w:uiPriority="47" w:unhideWhenUsed="0"/>
+    <w:lsdException w:name="List Table 3 Accent 4" w:semiHidden="0" w:uiPriority="48" w:unhideWhenUsed="0"/>
+    <w:lsdException w:name="List Table 4 Accent 4" w:semiHidden="0" w:uiPriority="49" w:unhideWhenUsed="0"/>
+    <w:lsdException w:name="List Table 5 Dark Accent 4" w:semiHidden="0" w:uiPriority="50" w:unhideWhenUsed="0"/>
+    <w:lsdException w:name="List Table 6 Colorful Accent 4" w:semiHidden="0" w:uiPriority="51" w:unhideWhenUsed="0"/>
+    <w:lsdException w:name="List Table 7 Colorful Accent 4" w:semiHidden="0" w:uiPriority="52" w:unhideWhenUsed="0"/>
+    <w:lsdException w:name="List Table 1 Light Accent 5" w:semiHidden="0" w:uiPriority="46" w:unhideWhenUsed="0"/>
+    <w:lsdException w:name="List Table 2 Accent 5" w:semiHidden="0" w:uiPriority="47" w:unhideWhenUsed="0"/>
+    <w:lsdException w:name="List Table 3 Accent 5" w:semiHidden="0" w:uiPriority="48" w:unhideWhenUsed="0"/>
+    <w:lsdException w:name="List Table 4 Accent 5" w:semiHidden="0" w:uiPriority="49" w:unhideWhenUsed="0"/>
+    <w:lsdException w:name="List Table 5 Dark Accent 5" w:semiHidden="0" w:uiPriority="50" w:unhideWhenUsed="0"/>
+    <w:lsdException w:name="List Table 6 Colorful Accent 5" w:semiHidden="0" w:uiPriority="51" w:unhideWhenUsed="0"/>
+    <w:lsdException w:name="List Table 7 Colorful Accent 5" w:semiHidden="0" w:uiPriority="52" w:unhideWhenUsed="0"/>
+    <w:lsdException w:name="List Table 1 Light Accent 6" w:semiHidden="0" w:uiPriority="46" w:unhideWhenUsed="0"/>
+    <w:lsdException w:name="List Table 2 Accent 6" w:semiHidden="0" w:uiPriority="47" w:unhideWhenUsed="0"/>
+    <w:lsdException w:name="List Table 3 Accent 6" w:semiHidden="0" w:uiPriority="48" w:unhideWhenUsed="0"/>
+    <w:lsdException w:name="List Table 4 Accent 6" w:semiHidden="0" w:uiPriority="49" w:unhideWhenUsed="0"/>
+    <w:lsdException w:name="List Table 5 Dark Accent 6" w:semiHidden="0" w:uiPriority="50" w:unhideWhenUsed="0"/>
+    <w:lsdException w:name="List Table 6 Colorful Accent 6" w:semiHidden="0" w:uiPriority="51" w:unhideWhenUsed="0"/>
+    <w:lsdException w:name="List Table 7 Colorful Accent 6" w:semiHidden="0" w:uiPriority="52" w:unhideWhenUsed="0"/>
   </w:latentStyles>
   <w:style w:type="paragraph" w:default="1" w:styleId="Normal">
     <w:name w:val="Normal"/>
     <w:qFormat/>
+    <w:rPr>
+      <w:kern w:val="2"/>
+      <w:sz w:val="24"/>
+      <w:szCs w:val="24"/>
+      <w:lang w:eastAsia="en-US" w:bidi="ar-SA"/>
+    </w:rPr>
   </w:style>
   <w:style w:type="paragraph" w:styleId="Heading1">
     <w:name w:val="heading 1"/>
@@ -2692,8 +3220,8 @@
       <w:outlineLvl w:val="0"/>
     </w:pPr>
     <w:rPr>
-      <w:rFonts w:asciiTheme="majorHAnsi" w:eastAsiaTheme="majorEastAsia" w:hAnsiTheme="majorHAnsi" w:cstheme="majorBidi"/>
-      <w:color w:val="2F5496" w:themeColor="accent1" w:themeShade="BF"/>
+      <w:rFonts w:ascii="Calibri Light" w:eastAsia="Times New Roman" w:hAnsi="Calibri Light" w:cs="Times New Roman"/>
+      <w:color w:val="2F5496"/>
       <w:sz w:val="32"/>
       <w:szCs w:val="32"/>
     </w:rPr>
@@ -2738,13 +3266,12 @@
   </w:style>
   <w:style w:type="character" w:customStyle="1" w:styleId="Heading1Char">
     <w:name w:val="Heading 1 Char"/>
-    <w:basedOn w:val="DefaultParagraphFont"/>
     <w:link w:val="Heading1"/>
     <w:uiPriority w:val="9"/>
     <w:rsid w:val="005858EE"/>
     <w:rPr>
-      <w:rFonts w:asciiTheme="majorHAnsi" w:eastAsiaTheme="majorEastAsia" w:hAnsiTheme="majorHAnsi" w:cstheme="majorBidi"/>
-      <w:color w:val="2F5496" w:themeColor="accent1" w:themeShade="BF"/>
+      <w:rFonts w:ascii="Calibri Light" w:eastAsia="Times New Roman" w:hAnsi="Calibri Light" w:cs="Times New Roman"/>
+      <w:color w:val="2F5496"/>
       <w:sz w:val="32"/>
       <w:szCs w:val="32"/>
     </w:rPr>
@@ -2763,44 +3290,44 @@
         <a:sysClr val="window" lastClr="FFFFFF"/>
       </a:lt1>
       <a:dk2>
-        <a:srgbClr val="44546A"/>
+        <a:srgbClr val="1F497D"/>
       </a:dk2>
       <a:lt2>
-        <a:srgbClr val="E7E6E6"/>
+        <a:srgbClr val="EEECE1"/>
       </a:lt2>
       <a:accent1>
-        <a:srgbClr val="4472C4"/>
+        <a:srgbClr val="4F81BD"/>
       </a:accent1>
       <a:accent2>
-        <a:srgbClr val="ED7D31"/>
+        <a:srgbClr val="C0504D"/>
       </a:accent2>
       <a:accent3>
-        <a:srgbClr val="A5A5A5"/>
+        <a:srgbClr val="9BBB59"/>
       </a:accent3>
       <a:accent4>
-        <a:srgbClr val="FFC000"/>
+        <a:srgbClr val="8064A2"/>
       </a:accent4>
       <a:accent5>
-        <a:srgbClr val="5B9BD5"/>
+        <a:srgbClr val="4BACC6"/>
       </a:accent5>
       <a:accent6>
-        <a:srgbClr val="70AD47"/>
+        <a:srgbClr val="F79646"/>
       </a:accent6>
       <a:hlink>
-        <a:srgbClr val="0563C1"/>
+        <a:srgbClr val="0000FF"/>
       </a:hlink>
       <a:folHlink>
-        <a:srgbClr val="954F72"/>
+        <a:srgbClr val="800080"/>
       </a:folHlink>
     </a:clrScheme>
     <a:fontScheme name="Office">
       <a:majorFont>
-        <a:latin typeface="Calibri Light" panose="020F0302020204030204"/>
+        <a:latin typeface="Cambria"/>
         <a:ea typeface=""/>
         <a:cs typeface=""/>
-        <a:font script="Jpan" typeface="游ゴシック Light"/>
+        <a:font script="Jpan" typeface="ＭＳ ゴシック"/>
         <a:font script="Hang" typeface="맑은 고딕"/>
-        <a:font script="Hans" typeface="等线 Light"/>
+        <a:font script="Hans" typeface="宋体"/>
         <a:font script="Hant" typeface="新細明體"/>
         <a:font script="Arab" typeface="Times New Roman"/>
         <a:font script="Hebr" typeface="Times New Roman"/>
@@ -2827,32 +3354,14 @@
         <a:font script="Mong" typeface="Mongolian Baiti"/>
         <a:font script="Viet" typeface="Times New Roman"/>
         <a:font script="Uigh" typeface="Microsoft Uighur"/>
-        <a:font script="Geor" typeface="Sylfaen"/>
-        <a:font script="Armn" typeface="Arial"/>
-        <a:font script="Bugi" typeface="Leelawadee UI"/>
-        <a:font script="Bopo" typeface="Microsoft JhengHei"/>
-        <a:font script="Java" typeface="Javanese Text"/>
-        <a:font script="Lisu" typeface="Segoe UI"/>
-        <a:font script="Mymr" typeface="Myanmar Text"/>
-        <a:font script="Nkoo" typeface="Ebrima"/>
-        <a:font script="Olck" typeface="Nirmala UI"/>
-        <a:font script="Osma" typeface="Ebrima"/>
-        <a:font script="Phag" typeface="Phagspa"/>
-        <a:font script="Syrn" typeface="Estrangelo Edessa"/>
-        <a:font script="Syrj" typeface="Estrangelo Edessa"/>
-        <a:font script="Syre" typeface="Estrangelo Edessa"/>
-        <a:font script="Sora" typeface="Nirmala UI"/>
-        <a:font script="Tale" typeface="Microsoft Tai Le"/>
-        <a:font script="Talu" typeface="Microsoft New Tai Lue"/>
-        <a:font script="Tfng" typeface="Ebrima"/>
       </a:majorFont>
       <a:minorFont>
-        <a:latin typeface="Calibri" panose="020F0502020204030204"/>
+        <a:latin typeface="Calibri"/>
         <a:ea typeface=""/>
         <a:cs typeface=""/>
-        <a:font script="Jpan" typeface="游ゴシック"/>
+        <a:font script="Jpan" typeface="ＭＳ 明朝"/>
         <a:font script="Hang" typeface="맑은 고딕"/>
-        <a:font script="Hans" typeface="等线"/>
+        <a:font script="Hans" typeface="宋体"/>
         <a:font script="Hant" typeface="新細明體"/>
         <a:font script="Arab" typeface="Arial"/>
         <a:font script="Hebr" typeface="Arial"/>
@@ -2879,24 +3388,6 @@
         <a:font script="Mong" typeface="Mongolian Baiti"/>
         <a:font script="Viet" typeface="Arial"/>
         <a:font script="Uigh" typeface="Microsoft Uighur"/>
-        <a:font script="Geor" typeface="Sylfaen"/>
-        <a:font script="Armn" typeface="Arial"/>
-        <a:font script="Bugi" typeface="Leelawadee UI"/>
-        <a:font script="Bopo" typeface="Microsoft JhengHei"/>
-        <a:font script="Java" typeface="Javanese Text"/>
-        <a:font script="Lisu" typeface="Segoe UI"/>
-        <a:font script="Mymr" typeface="Myanmar Text"/>
-        <a:font script="Nkoo" typeface="Ebrima"/>
-        <a:font script="Olck" typeface="Nirmala UI"/>
-        <a:font script="Osma" typeface="Ebrima"/>
-        <a:font script="Phag" typeface="Phagspa"/>
-        <a:font script="Syrn" typeface="Estrangelo Edessa"/>
-        <a:font script="Syrj" typeface="Estrangelo Edessa"/>
-        <a:font script="Syre" typeface="Estrangelo Edessa"/>
-        <a:font script="Sora" typeface="Nirmala UI"/>
-        <a:font script="Tale" typeface="Microsoft Tai Le"/>
-        <a:font script="Talu" typeface="Microsoft New Tai Lue"/>
-        <a:font script="Tfng" typeface="Ebrima"/>
       </a:minorFont>
     </a:fontScheme>
     <a:fmtScheme name="Office">
@@ -2908,141 +3399,165 @@
           <a:gsLst>
             <a:gs pos="0">
               <a:schemeClr val="phClr">
-                <a:lumMod val="110000"/>
-                <a:satMod val="105000"/>
-                <a:tint val="67000"/>
+                <a:tint val="50000"/>
+                <a:satMod val="300000"/>
               </a:schemeClr>
             </a:gs>
-            <a:gs pos="50000">
+            <a:gs pos="35000">
               <a:schemeClr val="phClr">
-                <a:lumMod val="105000"/>
-                <a:satMod val="103000"/>
-                <a:tint val="73000"/>
+                <a:tint val="37000"/>
+                <a:satMod val="300000"/>
               </a:schemeClr>
             </a:gs>
             <a:gs pos="100000">
               <a:schemeClr val="phClr">
-                <a:lumMod val="105000"/>
-                <a:satMod val="109000"/>
-                <a:tint val="81000"/>
+                <a:tint val="15000"/>
+                <a:satMod val="350000"/>
               </a:schemeClr>
             </a:gs>
           </a:gsLst>
-          <a:lin ang="5400000" scaled="0"/>
+          <a:lin ang="16200000" scaled="1"/>
         </a:gradFill>
         <a:gradFill rotWithShape="1">
           <a:gsLst>
             <a:gs pos="0">
               <a:schemeClr val="phClr">
-                <a:satMod val="103000"/>
-                <a:lumMod val="102000"/>
-                <a:tint val="94000"/>
+                <a:shade val="51000"/>
+                <a:satMod val="130000"/>
               </a:schemeClr>
             </a:gs>
-            <a:gs pos="50000">
+            <a:gs pos="80000">
               <a:schemeClr val="phClr">
-                <a:satMod val="110000"/>
-                <a:lumMod val="100000"/>
-                <a:shade val="100000"/>
+                <a:shade val="93000"/>
+                <a:satMod val="130000"/>
               </a:schemeClr>
             </a:gs>
             <a:gs pos="100000">
               <a:schemeClr val="phClr">
-                <a:lumMod val="99000"/>
-                <a:satMod val="120000"/>
-                <a:shade val="78000"/>
+                <a:shade val="94000"/>
+                <a:satMod val="135000"/>
               </a:schemeClr>
             </a:gs>
           </a:gsLst>
-          <a:lin ang="5400000" scaled="0"/>
+          <a:lin ang="16200000" scaled="0"/>
         </a:gradFill>
       </a:fillStyleLst>
       <a:lnStyleLst>
-        <a:ln w="6350" cap="flat" cmpd="sng" algn="ctr">
+        <a:ln w="9525" cap="flat" cmpd="sng" algn="ctr">
+          <a:solidFill>
+            <a:schemeClr val="phClr">
+              <a:shade val="95000"/>
+              <a:satMod val="105000"/>
+            </a:schemeClr>
+          </a:solidFill>
+          <a:prstDash val="solid"/>
+        </a:ln>
+        <a:ln w="25400" cap="flat" cmpd="sng" algn="ctr">
           <a:solidFill>
             <a:schemeClr val="phClr"/>
           </a:solidFill>
           <a:prstDash val="solid"/>
-          <a:miter lim="800000"/>
         </a:ln>
-        <a:ln w="12700" cap="flat" cmpd="sng" algn="ctr">
+        <a:ln w="38100" cap="flat" cmpd="sng" algn="ctr">
           <a:solidFill>
             <a:schemeClr val="phClr"/>
           </a:solidFill>
           <a:prstDash val="solid"/>
-          <a:miter lim="800000"/>
-        </a:ln>
-        <a:ln w="19050" cap="flat" cmpd="sng" algn="ctr">
-          <a:solidFill>
-            <a:schemeClr val="phClr"/>
-          </a:solidFill>
-          <a:prstDash val="solid"/>
-          <a:miter lim="800000"/>
         </a:ln>
       </a:lnStyleLst>
       <a:effectStyleLst>
         <a:effectStyle>
-          <a:effectLst/>
-        </a:effectStyle>
-        <a:effectStyle>
-          <a:effectLst/>
+          <a:effectLst>
+            <a:outerShdw blurRad="40000" dist="20000" dir="5400000" rotWithShape="0">
+              <a:srgbClr val="000000">
+                <a:alpha val="38000"/>
+              </a:srgbClr>
+            </a:outerShdw>
+          </a:effectLst>
         </a:effectStyle>
         <a:effectStyle>
           <a:effectLst>
-            <a:outerShdw blurRad="57150" dist="19050" dir="5400000" algn="ctr" rotWithShape="0">
+            <a:outerShdw blurRad="40000" dist="23000" dir="5400000" rotWithShape="0">
               <a:srgbClr val="000000">
-                <a:alpha val="63000"/>
+                <a:alpha val="35000"/>
               </a:srgbClr>
             </a:outerShdw>
           </a:effectLst>
+        </a:effectStyle>
+        <a:effectStyle>
+          <a:effectLst>
+            <a:outerShdw blurRad="40000" dist="23000" dir="5400000" rotWithShape="0">
+              <a:srgbClr val="000000">
+                <a:alpha val="35000"/>
+              </a:srgbClr>
+            </a:outerShdw>
+          </a:effectLst>
+          <a:scene3d>
+            <a:camera prst="orthographicFront">
+              <a:rot lat="0" lon="0" rev="0"/>
+            </a:camera>
+            <a:lightRig rig="threePt" dir="t">
+              <a:rot lat="0" lon="0" rev="1200000"/>
+            </a:lightRig>
+          </a:scene3d>
+          <a:sp3d>
+            <a:bevelT w="63500" h="25400"/>
+          </a:sp3d>
         </a:effectStyle>
       </a:effectStyleLst>
       <a:bgFillStyleLst>
         <a:solidFill>
           <a:schemeClr val="phClr"/>
         </a:solidFill>
-        <a:solidFill>
-          <a:schemeClr val="phClr">
-            <a:tint val="95000"/>
-            <a:satMod val="170000"/>
-          </a:schemeClr>
-        </a:solidFill>
         <a:gradFill rotWithShape="1">
           <a:gsLst>
             <a:gs pos="0">
               <a:schemeClr val="phClr">
-                <a:tint val="93000"/>
-                <a:satMod val="150000"/>
-                <a:shade val="98000"/>
-                <a:lumMod val="102000"/>
+                <a:tint val="40000"/>
+                <a:satMod val="350000"/>
               </a:schemeClr>
             </a:gs>
-            <a:gs pos="50000">
+            <a:gs pos="40000">
               <a:schemeClr val="phClr">
-                <a:tint val="98000"/>
-                <a:satMod val="130000"/>
-                <a:shade val="90000"/>
-                <a:lumMod val="103000"/>
+                <a:tint val="45000"/>
+                <a:shade val="99000"/>
+                <a:satMod val="350000"/>
               </a:schemeClr>
             </a:gs>
             <a:gs pos="100000">
               <a:schemeClr val="phClr">
-                <a:shade val="63000"/>
-                <a:satMod val="120000"/>
+                <a:shade val="20000"/>
+                <a:satMod val="255000"/>
               </a:schemeClr>
             </a:gs>
           </a:gsLst>
-          <a:lin ang="5400000" scaled="0"/>
+          <a:path path="circle">
+            <a:fillToRect l="50000" t="-80000" r="50000" b="180000"/>
+          </a:path>
+        </a:gradFill>
+        <a:gradFill rotWithShape="1">
+          <a:gsLst>
+            <a:gs pos="0">
+              <a:schemeClr val="phClr">
+                <a:tint val="80000"/>
+                <a:satMod val="300000"/>
+              </a:schemeClr>
+            </a:gs>
+            <a:gs pos="100000">
+              <a:schemeClr val="phClr">
+                <a:shade val="30000"/>
+                <a:satMod val="200000"/>
+              </a:schemeClr>
+            </a:gs>
+          </a:gsLst>
+          <a:path path="circle">
+            <a:fillToRect l="50000" t="50000" r="50000" b="50000"/>
+          </a:path>
         </a:gradFill>
       </a:bgFillStyleLst>
     </a:fmtScheme>
   </a:themeElements>
   <a:objectDefaults/>
   <a:extraClrSchemeLst/>
-  <a:extLst>
-    <a:ext uri="{05A4C25C-085E-4340-85A3-A5531E510DB2}">
-      <thm15:themeFamily xmlns:thm15="http://schemas.microsoft.com/office/thememl/2012/main" name="Office Theme" id="{62F939B6-93AF-4DB8-9C6B-D6C7DFDC589F}" vid="{4A3C46E8-61CC-4603-A589-7422A47A8E4A}"/>
-    </a:ext>
-  </a:extLst>
 </a:theme>
 </file>
</xml_diff>